<commit_message>
Opis ankete chapter written
</commit_message>
<xml_diff>
--- a/documentation/final.docx
+++ b/documentation/final.docx
@@ -86,10 +86,28 @@
     <w:p/>
     <w:p/>
     <w:p/>
+    <w:p>
+      <w:bookmarkStart w:id="0" w:name="_GoBack"/>
+      <w:bookmarkEnd w:id="0"/>
+    </w:p>
     <w:p/>
     <w:p/>
-    <w:p/>
-    <w:p/>
+    <w:p>
+      <w:pPr>
+        <w:jc w:val="center"/>
+        <w:rPr>
+          <w:sz w:val="32"/>
+          <w:szCs w:val="32"/>
+        </w:rPr>
+      </w:pPr>
+      <w:r>
+        <w:rPr>
+          <w:sz w:val="32"/>
+          <w:szCs w:val="32"/>
+        </w:rPr>
+        <w:t>Listopad 2015.</w:t>
+      </w:r>
+    </w:p>
     <w:sdt>
       <w:sdtPr>
         <w:id w:val="60762416"/>
@@ -737,10 +755,7 @@
         </w:p>
       </w:sdtContent>
     </w:sdt>
-    <w:p>
-      <w:bookmarkStart w:id="0" w:name="_GoBack"/>
-      <w:bookmarkEnd w:id="0"/>
-    </w:p>
+    <w:p/>
     <w:p/>
     <w:p/>
     <w:p>
@@ -874,33 +889,15 @@
     </w:p>
     <w:p>
       <w:pPr>
-        <w:tabs>
-          <w:tab w:val="left" w:pos="3375"/>
-        </w:tabs>
-      </w:pPr>
-    </w:p>
-    <w:p>
-      <w:pPr>
-        <w:tabs>
-          <w:tab w:val="left" w:pos="3375"/>
-        </w:tabs>
-      </w:pPr>
-    </w:p>
-    <w:p>
-      <w:pPr>
-        <w:tabs>
-          <w:tab w:val="left" w:pos="3375"/>
-        </w:tabs>
-      </w:pPr>
-    </w:p>
-    <w:p>
-      <w:pPr>
         <w:pStyle w:val="INAChapterheader"/>
       </w:pPr>
       <w:bookmarkStart w:id="1" w:name="_Toc431233694"/>
       <w:r>
         <w:lastRenderedPageBreak/>
-        <w:t>Uvod</w:t>
+        <w:t>U</w:t>
+      </w:r>
+      <w:r>
+        <w:t>vod</w:t>
       </w:r>
       <w:bookmarkEnd w:id="1"/>
     </w:p>
@@ -908,6 +905,14 @@
       <w:pPr>
         <w:pStyle w:val="INAChapterheader"/>
       </w:pPr>
+    </w:p>
+    <w:p>
+      <w:pPr>
+        <w:pStyle w:val="INAmaintext"/>
+      </w:pPr>
+      <w:r>
+        <w:t>Blfajhoajdfi</w:t>
+      </w:r>
     </w:p>
     <w:p>
       <w:pPr>
@@ -1057,67 +1062,1873 @@
     </w:p>
     <w:p>
       <w:pPr>
-        <w:pStyle w:val="INAChapterheader"/>
-      </w:pPr>
-    </w:p>
-    <w:p>
-      <w:pPr>
-        <w:pStyle w:val="INAChapterheader"/>
-      </w:pPr>
-    </w:p>
-    <w:p>
-      <w:pPr>
-        <w:pStyle w:val="INAChapterheader"/>
-      </w:pPr>
-    </w:p>
-    <w:p>
-      <w:pPr>
-        <w:pStyle w:val="INAChapterheader"/>
-      </w:pPr>
-    </w:p>
-    <w:p>
-      <w:pPr>
-        <w:pStyle w:val="INAChapterheader"/>
-      </w:pPr>
-    </w:p>
-    <w:p>
-      <w:pPr>
-        <w:pStyle w:val="INAChapterheader"/>
-      </w:pPr>
-    </w:p>
-    <w:p>
-      <w:pPr>
-        <w:pStyle w:val="INAChapterheader"/>
-      </w:pPr>
-    </w:p>
-    <w:p>
-      <w:pPr>
-        <w:pStyle w:val="INAChapterheader"/>
-      </w:pPr>
-    </w:p>
-    <w:p>
-      <w:pPr>
-        <w:pStyle w:val="INAChapterheader"/>
-      </w:pPr>
-    </w:p>
-    <w:p>
-      <w:pPr>
-        <w:pStyle w:val="INAChapterheader"/>
-      </w:pPr>
-    </w:p>
-    <w:p>
-      <w:pPr>
-        <w:pStyle w:val="INAChapterheader"/>
-      </w:pPr>
-    </w:p>
-    <w:p>
-      <w:pPr>
-        <w:pStyle w:val="INAChapterheader"/>
-      </w:pPr>
-    </w:p>
-    <w:p>
-      <w:pPr>
-        <w:pStyle w:val="INAChapterheader"/>
+        <w:pStyle w:val="INAmaintext"/>
+      </w:pPr>
+      <w:r>
+        <w:t xml:space="preserve">Kao glavno sredstvo u prikupljanju mišljenja smo koristili online anketu jer </w:t>
+      </w:r>
+      <w:r>
+        <w:t xml:space="preserve">smatramo da većina populacije koja nas zanima koristi društvene mreže koje su se pokazale kao izvrstan medij za anektiranje. </w:t>
+      </w:r>
+    </w:p>
+    <w:p>
+      <w:pPr>
+        <w:pStyle w:val="INAmaintext"/>
+        <w:rPr>
+          <w:color w:val="C00000"/>
+        </w:rPr>
+      </w:pPr>
+      <w:r>
+        <w:rPr>
+          <w:color w:val="C00000"/>
+        </w:rPr>
+        <w:t>//TODO DODAJ KOJA POPULACIJA NAS ZANIMA OVDJE ILI U UVODU</w:t>
+      </w:r>
+    </w:p>
+    <w:p>
+      <w:pPr>
+        <w:pStyle w:val="INAmaintext"/>
+        <w:rPr>
+          <w:color w:val="auto"/>
+        </w:rPr>
+      </w:pPr>
+      <w:r>
+        <w:rPr>
+          <w:color w:val="auto"/>
+        </w:rPr>
+        <w:t xml:space="preserve">Anketu smo proveli na raznim društvenim mrežama (Facebook, Twitter i LinkedIn) te smo je dodatno dijelili među prijateljima. </w:t>
+      </w:r>
+    </w:p>
+    <w:p>
+      <w:pPr>
+        <w:pStyle w:val="INAmaintext"/>
+        <w:rPr>
+          <w:color w:val="auto"/>
+        </w:rPr>
+      </w:pPr>
+      <w:r>
+        <w:rPr>
+          <w:color w:val="auto"/>
+        </w:rPr>
+        <w:t xml:space="preserve">Kao rezultat smo skupili </w:t>
+      </w:r>
+      <w:r>
+        <w:rPr>
+          <w:color w:val="FF0000"/>
+        </w:rPr>
+        <w:t xml:space="preserve">XXX </w:t>
+      </w:r>
+      <w:r>
+        <w:rPr>
+          <w:color w:val="auto"/>
+        </w:rPr>
+        <w:t>odgovora koje smo zatim spremili u Excel tablicu te dodatno obradili da se može obrađivati u programskom jeziku za statistikčku analizu, R.</w:t>
+      </w:r>
+    </w:p>
+    <w:p>
+      <w:pPr>
+        <w:pStyle w:val="INAmaintext"/>
+        <w:rPr>
+          <w:color w:val="auto"/>
+        </w:rPr>
+      </w:pPr>
+    </w:p>
+    <w:p>
+      <w:pPr>
+        <w:pStyle w:val="INAmaintext"/>
+        <w:rPr>
+          <w:color w:val="auto"/>
+        </w:rPr>
+      </w:pPr>
+      <w:r>
+        <w:rPr>
+          <w:color w:val="auto"/>
+        </w:rPr>
+        <w:t>Pitanja koja smo koristili u anket</w:t>
+      </w:r>
+      <w:r>
+        <w:rPr>
+          <w:color w:val="auto"/>
+        </w:rPr>
+        <w:t>i</w:t>
+      </w:r>
+      <w:r>
+        <w:rPr>
+          <w:color w:val="auto"/>
+        </w:rPr>
+        <w:t xml:space="preserve"> su sljedeća:</w:t>
+      </w:r>
+    </w:p>
+    <w:p>
+      <w:pPr>
+        <w:pStyle w:val="INAmaintext"/>
+        <w:rPr>
+          <w:color w:val="auto"/>
+        </w:rPr>
+      </w:pPr>
+    </w:p>
+    <w:p>
+      <w:pPr>
+        <w:pStyle w:val="INAmaintext"/>
+        <w:numPr>
+          <w:ilvl w:val="0"/>
+          <w:numId w:val="1"/>
+        </w:numPr>
+        <w:rPr>
+          <w:i/>
+          <w:color w:val="auto"/>
+        </w:rPr>
+      </w:pPr>
+      <w:r>
+        <w:rPr>
+          <w:i/>
+          <w:color w:val="auto"/>
+        </w:rPr>
+        <w:t>Koji je Vaš spol? *</w:t>
+      </w:r>
+    </w:p>
+    <w:p>
+      <w:pPr>
+        <w:pStyle w:val="INAmaintext"/>
+        <w:numPr>
+          <w:ilvl w:val="1"/>
+          <w:numId w:val="1"/>
+        </w:numPr>
+        <w:rPr>
+          <w:i/>
+          <w:color w:val="auto"/>
+        </w:rPr>
+      </w:pPr>
+      <w:r>
+        <w:rPr>
+          <w:i/>
+          <w:color w:val="auto"/>
+        </w:rPr>
+        <w:t>Muško</w:t>
+      </w:r>
+    </w:p>
+    <w:p>
+      <w:pPr>
+        <w:pStyle w:val="INAmaintext"/>
+        <w:numPr>
+          <w:ilvl w:val="1"/>
+          <w:numId w:val="1"/>
+        </w:numPr>
+        <w:rPr>
+          <w:i/>
+          <w:color w:val="auto"/>
+        </w:rPr>
+      </w:pPr>
+      <w:r>
+        <w:rPr>
+          <w:i/>
+          <w:color w:val="auto"/>
+        </w:rPr>
+        <w:t>Žensko</w:t>
+      </w:r>
+    </w:p>
+    <w:p>
+      <w:pPr>
+        <w:pStyle w:val="INAmaintext"/>
+        <w:rPr>
+          <w:i/>
+          <w:color w:val="auto"/>
+        </w:rPr>
+      </w:pPr>
+    </w:p>
+    <w:p>
+      <w:pPr>
+        <w:pStyle w:val="INAmaintext"/>
+        <w:numPr>
+          <w:ilvl w:val="0"/>
+          <w:numId w:val="1"/>
+        </w:numPr>
+        <w:rPr>
+          <w:i/>
+          <w:color w:val="auto"/>
+        </w:rPr>
+      </w:pPr>
+      <w:r>
+        <w:rPr>
+          <w:i/>
+          <w:color w:val="auto"/>
+        </w:rPr>
+        <w:t>Koja je Vaša dobna skupina *</w:t>
+      </w:r>
+    </w:p>
+    <w:p>
+      <w:pPr>
+        <w:pStyle w:val="INAmaintext"/>
+        <w:numPr>
+          <w:ilvl w:val="1"/>
+          <w:numId w:val="1"/>
+        </w:numPr>
+        <w:rPr>
+          <w:i/>
+          <w:color w:val="auto"/>
+        </w:rPr>
+      </w:pPr>
+      <w:r>
+        <w:rPr>
+          <w:i/>
+          <w:color w:val="auto"/>
+        </w:rPr>
+        <w:t>Do 17</w:t>
+      </w:r>
+    </w:p>
+    <w:p>
+      <w:pPr>
+        <w:pStyle w:val="INAmaintext"/>
+        <w:numPr>
+          <w:ilvl w:val="1"/>
+          <w:numId w:val="1"/>
+        </w:numPr>
+        <w:rPr>
+          <w:i/>
+          <w:color w:val="auto"/>
+        </w:rPr>
+      </w:pPr>
+      <w:r>
+        <w:rPr>
+          <w:i/>
+          <w:color w:val="auto"/>
+        </w:rPr>
+        <w:t>Od 18 do 20</w:t>
+      </w:r>
+    </w:p>
+    <w:p>
+      <w:pPr>
+        <w:pStyle w:val="INAmaintext"/>
+        <w:numPr>
+          <w:ilvl w:val="1"/>
+          <w:numId w:val="1"/>
+        </w:numPr>
+        <w:rPr>
+          <w:i/>
+          <w:color w:val="auto"/>
+        </w:rPr>
+      </w:pPr>
+      <w:r>
+        <w:rPr>
+          <w:i/>
+          <w:color w:val="auto"/>
+        </w:rPr>
+        <w:t>Od 21 do 23</w:t>
+      </w:r>
+    </w:p>
+    <w:p>
+      <w:pPr>
+        <w:pStyle w:val="INAmaintext"/>
+        <w:numPr>
+          <w:ilvl w:val="1"/>
+          <w:numId w:val="1"/>
+        </w:numPr>
+        <w:rPr>
+          <w:i/>
+          <w:color w:val="auto"/>
+        </w:rPr>
+      </w:pPr>
+      <w:r>
+        <w:rPr>
+          <w:i/>
+          <w:color w:val="auto"/>
+        </w:rPr>
+        <w:t>Od 24 do 26</w:t>
+      </w:r>
+    </w:p>
+    <w:p>
+      <w:pPr>
+        <w:pStyle w:val="INAmaintext"/>
+        <w:numPr>
+          <w:ilvl w:val="1"/>
+          <w:numId w:val="1"/>
+        </w:numPr>
+        <w:rPr>
+          <w:i/>
+          <w:color w:val="auto"/>
+        </w:rPr>
+      </w:pPr>
+      <w:r>
+        <w:rPr>
+          <w:i/>
+          <w:color w:val="auto"/>
+        </w:rPr>
+        <w:t>27 ili starji</w:t>
+      </w:r>
+    </w:p>
+    <w:p>
+      <w:pPr>
+        <w:pStyle w:val="INAmaintext"/>
+        <w:ind w:left="1800"/>
+        <w:rPr>
+          <w:i/>
+          <w:color w:val="auto"/>
+        </w:rPr>
+      </w:pPr>
+    </w:p>
+    <w:p>
+      <w:pPr>
+        <w:pStyle w:val="INAmaintext"/>
+        <w:numPr>
+          <w:ilvl w:val="0"/>
+          <w:numId w:val="1"/>
+        </w:numPr>
+        <w:rPr>
+          <w:i/>
+          <w:color w:val="auto"/>
+        </w:rPr>
+      </w:pPr>
+      <w:r>
+        <w:rPr>
+          <w:i/>
+          <w:color w:val="auto"/>
+        </w:rPr>
+        <w:t>Imate li trenutno status studenta? *</w:t>
+      </w:r>
+    </w:p>
+    <w:p>
+      <w:pPr>
+        <w:pStyle w:val="INAmaintext"/>
+        <w:numPr>
+          <w:ilvl w:val="1"/>
+          <w:numId w:val="1"/>
+        </w:numPr>
+        <w:rPr>
+          <w:i/>
+          <w:color w:val="auto"/>
+        </w:rPr>
+      </w:pPr>
+      <w:r>
+        <w:rPr>
+          <w:i/>
+          <w:color w:val="auto"/>
+        </w:rPr>
+        <w:t>Da</w:t>
+      </w:r>
+    </w:p>
+    <w:p>
+      <w:pPr>
+        <w:pStyle w:val="INAmaintext"/>
+        <w:numPr>
+          <w:ilvl w:val="1"/>
+          <w:numId w:val="1"/>
+        </w:numPr>
+        <w:rPr>
+          <w:i/>
+          <w:color w:val="auto"/>
+        </w:rPr>
+      </w:pPr>
+      <w:r>
+        <w:rPr>
+          <w:i/>
+          <w:color w:val="auto"/>
+        </w:rPr>
+        <w:t>Ne</w:t>
+      </w:r>
+    </w:p>
+    <w:p>
+      <w:pPr>
+        <w:pStyle w:val="INAmaintext"/>
+        <w:ind w:left="2160"/>
+        <w:rPr>
+          <w:i/>
+          <w:color w:val="auto"/>
+        </w:rPr>
+      </w:pPr>
+    </w:p>
+    <w:p>
+      <w:pPr>
+        <w:pStyle w:val="INAmaintext"/>
+        <w:numPr>
+          <w:ilvl w:val="0"/>
+          <w:numId w:val="1"/>
+        </w:numPr>
+        <w:rPr>
+          <w:i/>
+          <w:color w:val="auto"/>
+        </w:rPr>
+      </w:pPr>
+      <w:r>
+        <w:rPr>
+          <w:i/>
+          <w:color w:val="auto"/>
+        </w:rPr>
+        <w:t>Kakvo je Vaše mišljenje od INI kao poslodavcu? *</w:t>
+      </w:r>
+    </w:p>
+    <w:p>
+      <w:pPr>
+        <w:pStyle w:val="INAmaintext"/>
+        <w:numPr>
+          <w:ilvl w:val="1"/>
+          <w:numId w:val="1"/>
+        </w:numPr>
+        <w:rPr>
+          <w:i/>
+          <w:color w:val="auto"/>
+        </w:rPr>
+      </w:pPr>
+      <w:r>
+        <w:rPr>
+          <w:i/>
+          <w:color w:val="auto"/>
+        </w:rPr>
+        <w:t>Skala od 1 od 9 (1 negativno, 9 pozitivno)</w:t>
+      </w:r>
+    </w:p>
+    <w:p>
+      <w:pPr>
+        <w:pStyle w:val="INAmaintext"/>
+        <w:ind w:left="2160"/>
+        <w:rPr>
+          <w:i/>
+          <w:color w:val="auto"/>
+        </w:rPr>
+      </w:pPr>
+    </w:p>
+    <w:p>
+      <w:pPr>
+        <w:pStyle w:val="INAmaintext"/>
+        <w:numPr>
+          <w:ilvl w:val="0"/>
+          <w:numId w:val="1"/>
+        </w:numPr>
+        <w:rPr>
+          <w:i/>
+          <w:color w:val="auto"/>
+        </w:rPr>
+      </w:pPr>
+      <w:r>
+        <w:rPr>
+          <w:i/>
+          <w:color w:val="auto"/>
+        </w:rPr>
+        <w:t>Koliko vežete pojam INA uz Hrvatsku i hrvatski nacionalni identitet? *</w:t>
+      </w:r>
+    </w:p>
+    <w:p>
+      <w:pPr>
+        <w:pStyle w:val="INAmaintext"/>
+        <w:numPr>
+          <w:ilvl w:val="1"/>
+          <w:numId w:val="1"/>
+        </w:numPr>
+        <w:rPr>
+          <w:i/>
+          <w:color w:val="auto"/>
+        </w:rPr>
+      </w:pPr>
+      <w:r>
+        <w:rPr>
+          <w:i/>
+          <w:color w:val="auto"/>
+        </w:rPr>
+        <w:t xml:space="preserve">Skala od 1 do 9 </w:t>
+      </w:r>
+      <w:r>
+        <w:rPr>
+          <w:i/>
+          <w:color w:val="auto"/>
+        </w:rPr>
+        <w:t>(1 negativno, 9 pozitivno)</w:t>
+      </w:r>
+    </w:p>
+    <w:p>
+      <w:pPr>
+        <w:pStyle w:val="INAmaintext"/>
+        <w:ind w:left="2160"/>
+        <w:rPr>
+          <w:i/>
+          <w:color w:val="auto"/>
+        </w:rPr>
+      </w:pPr>
+    </w:p>
+    <w:p>
+      <w:pPr>
+        <w:pStyle w:val="INAmaintext"/>
+        <w:numPr>
+          <w:ilvl w:val="0"/>
+          <w:numId w:val="1"/>
+        </w:numPr>
+        <w:rPr>
+          <w:i/>
+          <w:color w:val="auto"/>
+        </w:rPr>
+      </w:pPr>
+      <w:r>
+        <w:rPr>
+          <w:i/>
+          <w:color w:val="auto"/>
+        </w:rPr>
+        <w:t>Smatrate li da biste bili zadovoljni kao zaposlenik s nekim od granama poslovanja koje INA nudi? *</w:t>
+      </w:r>
+    </w:p>
+    <w:p>
+      <w:pPr>
+        <w:pStyle w:val="INAmaintext"/>
+        <w:numPr>
+          <w:ilvl w:val="1"/>
+          <w:numId w:val="1"/>
+        </w:numPr>
+        <w:rPr>
+          <w:i/>
+          <w:color w:val="auto"/>
+        </w:rPr>
+      </w:pPr>
+      <w:r>
+        <w:rPr>
+          <w:i/>
+          <w:color w:val="auto"/>
+        </w:rPr>
+        <w:t>Da</w:t>
+      </w:r>
+    </w:p>
+    <w:p>
+      <w:pPr>
+        <w:pStyle w:val="INAmaintext"/>
+        <w:numPr>
+          <w:ilvl w:val="1"/>
+          <w:numId w:val="1"/>
+        </w:numPr>
+        <w:rPr>
+          <w:i/>
+          <w:color w:val="auto"/>
+        </w:rPr>
+      </w:pPr>
+      <w:r>
+        <w:rPr>
+          <w:i/>
+          <w:color w:val="auto"/>
+        </w:rPr>
+        <w:t>Ne</w:t>
+      </w:r>
+    </w:p>
+    <w:p>
+      <w:pPr>
+        <w:pStyle w:val="INAmaintext"/>
+        <w:ind w:left="2160"/>
+        <w:rPr>
+          <w:i/>
+          <w:color w:val="auto"/>
+        </w:rPr>
+      </w:pPr>
+    </w:p>
+    <w:p>
+      <w:pPr>
+        <w:pStyle w:val="INAmaintext"/>
+        <w:ind w:left="2160"/>
+        <w:rPr>
+          <w:i/>
+          <w:color w:val="auto"/>
+        </w:rPr>
+      </w:pPr>
+    </w:p>
+    <w:p>
+      <w:pPr>
+        <w:pStyle w:val="INAmaintext"/>
+        <w:ind w:left="2160"/>
+        <w:rPr>
+          <w:i/>
+          <w:color w:val="auto"/>
+        </w:rPr>
+      </w:pPr>
+    </w:p>
+    <w:p>
+      <w:pPr>
+        <w:pStyle w:val="INAmaintext"/>
+        <w:numPr>
+          <w:ilvl w:val="0"/>
+          <w:numId w:val="1"/>
+        </w:numPr>
+        <w:rPr>
+          <w:i/>
+          <w:color w:val="auto"/>
+        </w:rPr>
+      </w:pPr>
+      <w:r>
+        <w:rPr>
+          <w:i/>
+          <w:color w:val="auto"/>
+        </w:rPr>
+        <w:lastRenderedPageBreak/>
+        <w:t>Vidite li sebe u budućnosti kao mogućeg zaposlenika INA grupacije? *</w:t>
+      </w:r>
+    </w:p>
+    <w:p>
+      <w:pPr>
+        <w:pStyle w:val="INAmaintext"/>
+        <w:numPr>
+          <w:ilvl w:val="1"/>
+          <w:numId w:val="1"/>
+        </w:numPr>
+        <w:rPr>
+          <w:i/>
+          <w:color w:val="auto"/>
+        </w:rPr>
+      </w:pPr>
+      <w:r>
+        <w:rPr>
+          <w:i/>
+          <w:color w:val="auto"/>
+        </w:rPr>
+        <w:t>Da</w:t>
+      </w:r>
+    </w:p>
+    <w:p>
+      <w:pPr>
+        <w:pStyle w:val="INAmaintext"/>
+        <w:numPr>
+          <w:ilvl w:val="1"/>
+          <w:numId w:val="1"/>
+        </w:numPr>
+        <w:rPr>
+          <w:i/>
+          <w:color w:val="auto"/>
+        </w:rPr>
+      </w:pPr>
+      <w:r>
+        <w:rPr>
+          <w:i/>
+          <w:color w:val="auto"/>
+        </w:rPr>
+        <w:t>Ne</w:t>
+      </w:r>
+    </w:p>
+    <w:p>
+      <w:pPr>
+        <w:pStyle w:val="INAmaintext"/>
+        <w:ind w:left="2160"/>
+        <w:rPr>
+          <w:i/>
+          <w:color w:val="auto"/>
+        </w:rPr>
+      </w:pPr>
+    </w:p>
+    <w:p>
+      <w:pPr>
+        <w:pStyle w:val="INAmaintext"/>
+        <w:numPr>
+          <w:ilvl w:val="0"/>
+          <w:numId w:val="1"/>
+        </w:numPr>
+        <w:rPr>
+          <w:i/>
+          <w:color w:val="auto"/>
+        </w:rPr>
+      </w:pPr>
+      <w:r>
+        <w:rPr>
+          <w:i/>
+          <w:color w:val="auto"/>
+        </w:rPr>
+        <w:t>Koje područje poslovanja INA grupacije osobno smatrate najzanimljivijim? *</w:t>
+      </w:r>
+    </w:p>
+    <w:p>
+      <w:pPr>
+        <w:pStyle w:val="INAmaintext"/>
+        <w:numPr>
+          <w:ilvl w:val="1"/>
+          <w:numId w:val="1"/>
+        </w:numPr>
+        <w:rPr>
+          <w:i/>
+          <w:color w:val="auto"/>
+        </w:rPr>
+      </w:pPr>
+      <w:r>
+        <w:rPr>
+          <w:i/>
+          <w:color w:val="auto"/>
+        </w:rPr>
+        <w:t>Istraživanje i proizvodnja nafte i plina</w:t>
+      </w:r>
+    </w:p>
+    <w:p>
+      <w:pPr>
+        <w:pStyle w:val="INAmaintext"/>
+        <w:numPr>
+          <w:ilvl w:val="1"/>
+          <w:numId w:val="1"/>
+        </w:numPr>
+        <w:rPr>
+          <w:i/>
+          <w:color w:val="auto"/>
+        </w:rPr>
+      </w:pPr>
+      <w:r>
+        <w:rPr>
+          <w:i/>
+          <w:color w:val="auto"/>
+        </w:rPr>
+        <w:t>Rafinerija ili marketing</w:t>
+      </w:r>
+    </w:p>
+    <w:p>
+      <w:pPr>
+        <w:pStyle w:val="INAmaintext"/>
+        <w:numPr>
+          <w:ilvl w:val="1"/>
+          <w:numId w:val="1"/>
+        </w:numPr>
+        <w:rPr>
+          <w:i/>
+          <w:color w:val="auto"/>
+        </w:rPr>
+      </w:pPr>
+      <w:r>
+        <w:rPr>
+          <w:i/>
+          <w:color w:val="auto"/>
+        </w:rPr>
+        <w:t>Financije</w:t>
+      </w:r>
+    </w:p>
+    <w:p>
+      <w:pPr>
+        <w:pStyle w:val="INAmaintext"/>
+        <w:numPr>
+          <w:ilvl w:val="1"/>
+          <w:numId w:val="1"/>
+        </w:numPr>
+        <w:rPr>
+          <w:i/>
+          <w:color w:val="auto"/>
+        </w:rPr>
+      </w:pPr>
+      <w:r>
+        <w:rPr>
+          <w:i/>
+          <w:color w:val="auto"/>
+        </w:rPr>
+        <w:t>IT potpora</w:t>
+      </w:r>
+    </w:p>
+    <w:p>
+      <w:pPr>
+        <w:pStyle w:val="INAmaintext"/>
+        <w:numPr>
+          <w:ilvl w:val="1"/>
+          <w:numId w:val="1"/>
+        </w:numPr>
+        <w:rPr>
+          <w:i/>
+          <w:color w:val="auto"/>
+        </w:rPr>
+      </w:pPr>
+      <w:r>
+        <w:rPr>
+          <w:i/>
+          <w:color w:val="auto"/>
+        </w:rPr>
+        <w:t>Logistička potpora</w:t>
+      </w:r>
+    </w:p>
+    <w:p>
+      <w:pPr>
+        <w:pStyle w:val="INAmaintext"/>
+        <w:ind w:left="2160"/>
+        <w:rPr>
+          <w:i/>
+          <w:color w:val="auto"/>
+        </w:rPr>
+      </w:pPr>
+    </w:p>
+    <w:p>
+      <w:pPr>
+        <w:pStyle w:val="INAmaintext"/>
+        <w:numPr>
+          <w:ilvl w:val="0"/>
+          <w:numId w:val="1"/>
+        </w:numPr>
+        <w:rPr>
+          <w:i/>
+          <w:color w:val="auto"/>
+        </w:rPr>
+      </w:pPr>
+      <w:r>
+        <w:rPr>
+          <w:i/>
+          <w:color w:val="auto"/>
+        </w:rPr>
+        <w:t>Kojim od navednih riječi biste najbolje okarakterizirali Vaše poimanje INA-e kao tvrtke? *</w:t>
+      </w:r>
+      <w:r>
+        <w:rPr>
+          <w:i/>
+          <w:color w:val="auto"/>
+        </w:rPr>
+        <w:t xml:space="preserve"> (više mogućih odgovora)</w:t>
+      </w:r>
+    </w:p>
+    <w:p>
+      <w:pPr>
+        <w:pStyle w:val="INAmaintext"/>
+        <w:numPr>
+          <w:ilvl w:val="1"/>
+          <w:numId w:val="1"/>
+        </w:numPr>
+        <w:rPr>
+          <w:i/>
+          <w:color w:val="auto"/>
+        </w:rPr>
+      </w:pPr>
+      <w:r>
+        <w:rPr>
+          <w:i/>
+          <w:color w:val="auto"/>
+        </w:rPr>
+        <w:t>Industrija</w:t>
+      </w:r>
+    </w:p>
+    <w:p>
+      <w:pPr>
+        <w:pStyle w:val="INAmaintext"/>
+        <w:numPr>
+          <w:ilvl w:val="1"/>
+          <w:numId w:val="1"/>
+        </w:numPr>
+        <w:rPr>
+          <w:i/>
+          <w:color w:val="auto"/>
+        </w:rPr>
+      </w:pPr>
+      <w:r>
+        <w:rPr>
+          <w:i/>
+          <w:color w:val="auto"/>
+        </w:rPr>
+        <w:t>Kreativnost</w:t>
+      </w:r>
+    </w:p>
+    <w:p>
+      <w:pPr>
+        <w:pStyle w:val="INAmaintext"/>
+        <w:numPr>
+          <w:ilvl w:val="1"/>
+          <w:numId w:val="1"/>
+        </w:numPr>
+        <w:rPr>
+          <w:i/>
+          <w:color w:val="auto"/>
+        </w:rPr>
+      </w:pPr>
+      <w:r>
+        <w:rPr>
+          <w:i/>
+          <w:color w:val="auto"/>
+        </w:rPr>
+        <w:t>Ekologija</w:t>
+      </w:r>
+    </w:p>
+    <w:p>
+      <w:pPr>
+        <w:pStyle w:val="INAmaintext"/>
+        <w:numPr>
+          <w:ilvl w:val="1"/>
+          <w:numId w:val="1"/>
+        </w:numPr>
+        <w:rPr>
+          <w:i/>
+          <w:color w:val="auto"/>
+        </w:rPr>
+      </w:pPr>
+      <w:r>
+        <w:rPr>
+          <w:i/>
+          <w:color w:val="auto"/>
+        </w:rPr>
+        <w:t>Znanost</w:t>
+      </w:r>
+    </w:p>
+    <w:p>
+      <w:pPr>
+        <w:pStyle w:val="INAmaintext"/>
+        <w:numPr>
+          <w:ilvl w:val="1"/>
+          <w:numId w:val="1"/>
+        </w:numPr>
+        <w:rPr>
+          <w:i/>
+          <w:color w:val="auto"/>
+        </w:rPr>
+      </w:pPr>
+      <w:r>
+        <w:rPr>
+          <w:i/>
+          <w:color w:val="auto"/>
+        </w:rPr>
+        <w:t>Energetika</w:t>
+      </w:r>
+    </w:p>
+    <w:p>
+      <w:pPr>
+        <w:pStyle w:val="INAmaintext"/>
+        <w:numPr>
+          <w:ilvl w:val="1"/>
+          <w:numId w:val="1"/>
+        </w:numPr>
+        <w:rPr>
+          <w:i/>
+          <w:color w:val="auto"/>
+        </w:rPr>
+      </w:pPr>
+      <w:r>
+        <w:rPr>
+          <w:i/>
+          <w:color w:val="auto"/>
+        </w:rPr>
+        <w:t>Hrvatska</w:t>
+      </w:r>
+    </w:p>
+    <w:p>
+      <w:pPr>
+        <w:pStyle w:val="INAmaintext"/>
+        <w:ind w:left="2160"/>
+        <w:rPr>
+          <w:i/>
+          <w:color w:val="auto"/>
+        </w:rPr>
+      </w:pPr>
+    </w:p>
+    <w:p>
+      <w:pPr>
+        <w:pStyle w:val="INAmaintext"/>
+        <w:numPr>
+          <w:ilvl w:val="0"/>
+          <w:numId w:val="1"/>
+        </w:numPr>
+        <w:rPr>
+          <w:i/>
+          <w:color w:val="auto"/>
+        </w:rPr>
+      </w:pPr>
+      <w:r>
+        <w:rPr>
+          <w:i/>
+          <w:color w:val="auto"/>
+        </w:rPr>
+        <w:t>Na što Vas asocira riječ</w:t>
+      </w:r>
+      <w:r>
+        <w:rPr>
+          <w:i/>
+          <w:color w:val="auto"/>
+        </w:rPr>
+        <w:t xml:space="preserve"> “</w:t>
+      </w:r>
+      <w:r>
+        <w:rPr>
+          <w:i/>
+          <w:color w:val="auto"/>
+        </w:rPr>
+        <w:t xml:space="preserve"> karijera</w:t>
+      </w:r>
+      <w:r>
+        <w:rPr>
+          <w:i/>
+          <w:color w:val="auto"/>
+        </w:rPr>
+        <w:t>“</w:t>
+      </w:r>
+      <w:r>
+        <w:rPr>
+          <w:i/>
+          <w:color w:val="auto"/>
+        </w:rPr>
+        <w:t>? *</w:t>
+      </w:r>
+    </w:p>
+    <w:p>
+      <w:pPr>
+        <w:pStyle w:val="INAmaintext"/>
+        <w:numPr>
+          <w:ilvl w:val="1"/>
+          <w:numId w:val="1"/>
+        </w:numPr>
+        <w:rPr>
+          <w:color w:val="auto"/>
+        </w:rPr>
+      </w:pPr>
+      <w:r>
+        <w:rPr>
+          <w:color w:val="auto"/>
+        </w:rPr>
+        <w:t>Odgovor slobodnog oblika</w:t>
+      </w:r>
+    </w:p>
+    <w:p>
+      <w:pPr>
+        <w:pStyle w:val="INAmaintext"/>
+      </w:pPr>
+    </w:p>
+    <w:p>
+      <w:pPr>
+        <w:pStyle w:val="INAmaintext"/>
+      </w:pPr>
+    </w:p>
+    <w:p>
+      <w:pPr>
+        <w:pStyle w:val="INAmaintext"/>
+      </w:pPr>
+      <w:r>
+        <w:t>Odgovore smo zatim preuredili tako da se mogu koristiti u analizi. Slijedi tablica svih varijabli.</w:t>
+      </w:r>
+    </w:p>
+    <w:p>
+      <w:pPr>
+        <w:pStyle w:val="INAmaintext"/>
+        <w:rPr>
+          <w:color w:val="FF0000"/>
+        </w:rPr>
+      </w:pPr>
+      <w:r>
+        <w:rPr>
+          <w:color w:val="FF0000"/>
+        </w:rPr>
+        <w:t>//TODO NAPUNITI IMENA</w:t>
+      </w:r>
+    </w:p>
+    <w:tbl>
+      <w:tblPr>
+        <w:tblStyle w:val="GridTable1Light"/>
+        <w:tblW w:w="0" w:type="auto"/>
+        <w:jc w:val="center"/>
+        <w:tblLook w:val="04A0" w:firstRow="1" w:lastRow="0" w:firstColumn="1" w:lastColumn="0" w:noHBand="0" w:noVBand="1"/>
+      </w:tblPr>
+      <w:tblGrid>
+        <w:gridCol w:w="2736"/>
+        <w:gridCol w:w="3744"/>
+        <w:gridCol w:w="2880"/>
+      </w:tblGrid>
+      <w:tr>
+        <w:trPr>
+          <w:cnfStyle w:val="100000000000" w:firstRow="1" w:lastRow="0" w:firstColumn="0" w:lastColumn="0" w:oddVBand="0" w:evenVBand="0" w:oddHBand="0" w:evenHBand="0" w:firstRowFirstColumn="0" w:firstRowLastColumn="0" w:lastRowFirstColumn="0" w:lastRowLastColumn="0"/>
+          <w:trHeight w:val="576"/>
+          <w:jc w:val="center"/>
+        </w:trPr>
+        <w:tc>
+          <w:tcPr>
+            <w:cnfStyle w:val="001000000000" w:firstRow="0" w:lastRow="0" w:firstColumn="1" w:lastColumn="0" w:oddVBand="0" w:evenVBand="0" w:oddHBand="0" w:evenHBand="0" w:firstRowFirstColumn="0" w:firstRowLastColumn="0" w:lastRowFirstColumn="0" w:lastRowLastColumn="0"/>
+            <w:tcW w:w="2736" w:type="dxa"/>
+            <w:vAlign w:val="center"/>
+          </w:tcPr>
+          <w:p>
+            <w:pPr>
+              <w:pStyle w:val="INAmaintext"/>
+              <w:jc w:val="center"/>
+              <w:rPr>
+                <w:color w:val="595959" w:themeColor="text1" w:themeTint="A6"/>
+              </w:rPr>
+            </w:pPr>
+            <w:r>
+              <w:rPr>
+                <w:color w:val="595959" w:themeColor="text1" w:themeTint="A6"/>
+              </w:rPr>
+              <w:lastRenderedPageBreak/>
+              <w:t>Ime varijable</w:t>
+            </w:r>
+          </w:p>
+        </w:tc>
+        <w:tc>
+          <w:tcPr>
+            <w:tcW w:w="3744" w:type="dxa"/>
+            <w:vAlign w:val="center"/>
+          </w:tcPr>
+          <w:p>
+            <w:pPr>
+              <w:pStyle w:val="INAmaintext"/>
+              <w:jc w:val="center"/>
+              <w:cnfStyle w:val="100000000000" w:firstRow="1" w:lastRow="0" w:firstColumn="0" w:lastColumn="0" w:oddVBand="0" w:evenVBand="0" w:oddHBand="0" w:evenHBand="0" w:firstRowFirstColumn="0" w:firstRowLastColumn="0" w:lastRowFirstColumn="0" w:lastRowLastColumn="0"/>
+              <w:rPr>
+                <w:color w:val="595959" w:themeColor="text1" w:themeTint="A6"/>
+              </w:rPr>
+            </w:pPr>
+            <w:r>
+              <w:rPr>
+                <w:color w:val="595959" w:themeColor="text1" w:themeTint="A6"/>
+              </w:rPr>
+              <w:t>Opis</w:t>
+            </w:r>
+          </w:p>
+        </w:tc>
+        <w:tc>
+          <w:tcPr>
+            <w:tcW w:w="2880" w:type="dxa"/>
+            <w:vAlign w:val="center"/>
+          </w:tcPr>
+          <w:p>
+            <w:pPr>
+              <w:pStyle w:val="INAmaintext"/>
+              <w:jc w:val="center"/>
+              <w:cnfStyle w:val="100000000000" w:firstRow="1" w:lastRow="0" w:firstColumn="0" w:lastColumn="0" w:oddVBand="0" w:evenVBand="0" w:oddHBand="0" w:evenHBand="0" w:firstRowFirstColumn="0" w:firstRowLastColumn="0" w:lastRowFirstColumn="0" w:lastRowLastColumn="0"/>
+              <w:rPr>
+                <w:color w:val="595959" w:themeColor="text1" w:themeTint="A6"/>
+              </w:rPr>
+            </w:pPr>
+            <w:r>
+              <w:rPr>
+                <w:color w:val="595959" w:themeColor="text1" w:themeTint="A6"/>
+              </w:rPr>
+              <w:t>Vrsta varijable</w:t>
+            </w:r>
+          </w:p>
+        </w:tc>
+      </w:tr>
+      <w:tr>
+        <w:trPr>
+          <w:trHeight w:val="576"/>
+          <w:jc w:val="center"/>
+        </w:trPr>
+        <w:tc>
+          <w:tcPr>
+            <w:cnfStyle w:val="001000000000" w:firstRow="0" w:lastRow="0" w:firstColumn="1" w:lastColumn="0" w:oddVBand="0" w:evenVBand="0" w:oddHBand="0" w:evenHBand="0" w:firstRowFirstColumn="0" w:firstRowLastColumn="0" w:lastRowFirstColumn="0" w:lastRowLastColumn="0"/>
+            <w:tcW w:w="2736" w:type="dxa"/>
+            <w:vAlign w:val="center"/>
+          </w:tcPr>
+          <w:p>
+            <w:pPr>
+              <w:pStyle w:val="INAmaintext"/>
+              <w:jc w:val="center"/>
+              <w:rPr>
+                <w:sz w:val="22"/>
+                <w:szCs w:val="22"/>
+              </w:rPr>
+            </w:pPr>
+          </w:p>
+        </w:tc>
+        <w:tc>
+          <w:tcPr>
+            <w:tcW w:w="3744" w:type="dxa"/>
+            <w:vAlign w:val="center"/>
+          </w:tcPr>
+          <w:p>
+            <w:pPr>
+              <w:pStyle w:val="INAmaintext"/>
+              <w:jc w:val="center"/>
+              <w:cnfStyle w:val="000000000000" w:firstRow="0" w:lastRow="0" w:firstColumn="0" w:lastColumn="0" w:oddVBand="0" w:evenVBand="0" w:oddHBand="0" w:evenHBand="0" w:firstRowFirstColumn="0" w:firstRowLastColumn="0" w:lastRowFirstColumn="0" w:lastRowLastColumn="0"/>
+              <w:rPr>
+                <w:color w:val="7F7F7F" w:themeColor="text1" w:themeTint="80"/>
+                <w:sz w:val="22"/>
+                <w:szCs w:val="22"/>
+              </w:rPr>
+            </w:pPr>
+            <w:r>
+              <w:rPr>
+                <w:color w:val="7F7F7F" w:themeColor="text1" w:themeTint="80"/>
+                <w:sz w:val="22"/>
+                <w:szCs w:val="22"/>
+              </w:rPr>
+              <w:t>Spol ispitanika</w:t>
+            </w:r>
+          </w:p>
+        </w:tc>
+        <w:tc>
+          <w:tcPr>
+            <w:tcW w:w="2880" w:type="dxa"/>
+            <w:vAlign w:val="center"/>
+          </w:tcPr>
+          <w:p>
+            <w:pPr>
+              <w:pStyle w:val="INAmaintext"/>
+              <w:jc w:val="center"/>
+              <w:cnfStyle w:val="000000000000" w:firstRow="0" w:lastRow="0" w:firstColumn="0" w:lastColumn="0" w:oddVBand="0" w:evenVBand="0" w:oddHBand="0" w:evenHBand="0" w:firstRowFirstColumn="0" w:firstRowLastColumn="0" w:lastRowFirstColumn="0" w:lastRowLastColumn="0"/>
+              <w:rPr>
+                <w:color w:val="7F7F7F" w:themeColor="text1" w:themeTint="80"/>
+                <w:sz w:val="22"/>
+                <w:szCs w:val="22"/>
+              </w:rPr>
+            </w:pPr>
+            <w:r>
+              <w:rPr>
+                <w:color w:val="7F7F7F" w:themeColor="text1" w:themeTint="80"/>
+                <w:sz w:val="22"/>
+                <w:szCs w:val="22"/>
+              </w:rPr>
+              <w:t>Kategorička</w:t>
+            </w:r>
+          </w:p>
+        </w:tc>
+      </w:tr>
+      <w:tr>
+        <w:trPr>
+          <w:trHeight w:val="576"/>
+          <w:jc w:val="center"/>
+        </w:trPr>
+        <w:tc>
+          <w:tcPr>
+            <w:cnfStyle w:val="001000000000" w:firstRow="0" w:lastRow="0" w:firstColumn="1" w:lastColumn="0" w:oddVBand="0" w:evenVBand="0" w:oddHBand="0" w:evenHBand="0" w:firstRowFirstColumn="0" w:firstRowLastColumn="0" w:lastRowFirstColumn="0" w:lastRowLastColumn="0"/>
+            <w:tcW w:w="2736" w:type="dxa"/>
+            <w:vAlign w:val="center"/>
+          </w:tcPr>
+          <w:p>
+            <w:pPr>
+              <w:pStyle w:val="INAmaintext"/>
+              <w:jc w:val="center"/>
+              <w:rPr>
+                <w:sz w:val="22"/>
+                <w:szCs w:val="22"/>
+              </w:rPr>
+            </w:pPr>
+          </w:p>
+        </w:tc>
+        <w:tc>
+          <w:tcPr>
+            <w:tcW w:w="3744" w:type="dxa"/>
+            <w:vAlign w:val="center"/>
+          </w:tcPr>
+          <w:p>
+            <w:pPr>
+              <w:pStyle w:val="INAmaintext"/>
+              <w:jc w:val="center"/>
+              <w:cnfStyle w:val="000000000000" w:firstRow="0" w:lastRow="0" w:firstColumn="0" w:lastColumn="0" w:oddVBand="0" w:evenVBand="0" w:oddHBand="0" w:evenHBand="0" w:firstRowFirstColumn="0" w:firstRowLastColumn="0" w:lastRowFirstColumn="0" w:lastRowLastColumn="0"/>
+              <w:rPr>
+                <w:color w:val="7F7F7F" w:themeColor="text1" w:themeTint="80"/>
+                <w:sz w:val="22"/>
+                <w:szCs w:val="22"/>
+              </w:rPr>
+            </w:pPr>
+            <w:r>
+              <w:rPr>
+                <w:color w:val="7F7F7F" w:themeColor="text1" w:themeTint="80"/>
+                <w:sz w:val="22"/>
+                <w:szCs w:val="22"/>
+              </w:rPr>
+              <w:t>Dobna skupina ispitanika</w:t>
+            </w:r>
+          </w:p>
+        </w:tc>
+        <w:tc>
+          <w:tcPr>
+            <w:tcW w:w="2880" w:type="dxa"/>
+            <w:vAlign w:val="center"/>
+          </w:tcPr>
+          <w:p>
+            <w:pPr>
+              <w:pStyle w:val="INAmaintext"/>
+              <w:jc w:val="center"/>
+              <w:cnfStyle w:val="000000000000" w:firstRow="0" w:lastRow="0" w:firstColumn="0" w:lastColumn="0" w:oddVBand="0" w:evenVBand="0" w:oddHBand="0" w:evenHBand="0" w:firstRowFirstColumn="0" w:firstRowLastColumn="0" w:lastRowFirstColumn="0" w:lastRowLastColumn="0"/>
+              <w:rPr>
+                <w:color w:val="7F7F7F" w:themeColor="text1" w:themeTint="80"/>
+                <w:sz w:val="22"/>
+                <w:szCs w:val="22"/>
+              </w:rPr>
+            </w:pPr>
+            <w:r>
+              <w:rPr>
+                <w:color w:val="7F7F7F" w:themeColor="text1" w:themeTint="80"/>
+                <w:sz w:val="22"/>
+                <w:szCs w:val="22"/>
+              </w:rPr>
+              <w:t>Diskretna numerička</w:t>
+            </w:r>
+          </w:p>
+        </w:tc>
+      </w:tr>
+      <w:tr>
+        <w:trPr>
+          <w:trHeight w:val="576"/>
+          <w:jc w:val="center"/>
+        </w:trPr>
+        <w:tc>
+          <w:tcPr>
+            <w:cnfStyle w:val="001000000000" w:firstRow="0" w:lastRow="0" w:firstColumn="1" w:lastColumn="0" w:oddVBand="0" w:evenVBand="0" w:oddHBand="0" w:evenHBand="0" w:firstRowFirstColumn="0" w:firstRowLastColumn="0" w:lastRowFirstColumn="0" w:lastRowLastColumn="0"/>
+            <w:tcW w:w="2736" w:type="dxa"/>
+            <w:vAlign w:val="center"/>
+          </w:tcPr>
+          <w:p>
+            <w:pPr>
+              <w:pStyle w:val="INAmaintext"/>
+              <w:jc w:val="center"/>
+              <w:rPr>
+                <w:sz w:val="22"/>
+                <w:szCs w:val="22"/>
+              </w:rPr>
+            </w:pPr>
+          </w:p>
+        </w:tc>
+        <w:tc>
+          <w:tcPr>
+            <w:tcW w:w="3744" w:type="dxa"/>
+            <w:vAlign w:val="center"/>
+          </w:tcPr>
+          <w:p>
+            <w:pPr>
+              <w:pStyle w:val="INAmaintext"/>
+              <w:jc w:val="center"/>
+              <w:cnfStyle w:val="000000000000" w:firstRow="0" w:lastRow="0" w:firstColumn="0" w:lastColumn="0" w:oddVBand="0" w:evenVBand="0" w:oddHBand="0" w:evenHBand="0" w:firstRowFirstColumn="0" w:firstRowLastColumn="0" w:lastRowFirstColumn="0" w:lastRowLastColumn="0"/>
+              <w:rPr>
+                <w:color w:val="7F7F7F" w:themeColor="text1" w:themeTint="80"/>
+                <w:sz w:val="22"/>
+                <w:szCs w:val="22"/>
+              </w:rPr>
+            </w:pPr>
+            <w:r>
+              <w:rPr>
+                <w:color w:val="7F7F7F" w:themeColor="text1" w:themeTint="80"/>
+                <w:sz w:val="22"/>
+                <w:szCs w:val="22"/>
+              </w:rPr>
+              <w:t>Studentski status</w:t>
+            </w:r>
+          </w:p>
+        </w:tc>
+        <w:tc>
+          <w:tcPr>
+            <w:tcW w:w="2880" w:type="dxa"/>
+            <w:vAlign w:val="center"/>
+          </w:tcPr>
+          <w:p>
+            <w:pPr>
+              <w:pStyle w:val="INAmaintext"/>
+              <w:jc w:val="center"/>
+              <w:cnfStyle w:val="000000000000" w:firstRow="0" w:lastRow="0" w:firstColumn="0" w:lastColumn="0" w:oddVBand="0" w:evenVBand="0" w:oddHBand="0" w:evenHBand="0" w:firstRowFirstColumn="0" w:firstRowLastColumn="0" w:lastRowFirstColumn="0" w:lastRowLastColumn="0"/>
+              <w:rPr>
+                <w:color w:val="7F7F7F" w:themeColor="text1" w:themeTint="80"/>
+                <w:sz w:val="22"/>
+                <w:szCs w:val="22"/>
+              </w:rPr>
+            </w:pPr>
+            <w:r>
+              <w:rPr>
+                <w:color w:val="7F7F7F" w:themeColor="text1" w:themeTint="80"/>
+                <w:sz w:val="22"/>
+                <w:szCs w:val="22"/>
+              </w:rPr>
+              <w:t>Kategorička</w:t>
+            </w:r>
+          </w:p>
+        </w:tc>
+      </w:tr>
+      <w:tr>
+        <w:trPr>
+          <w:trHeight w:val="576"/>
+          <w:jc w:val="center"/>
+        </w:trPr>
+        <w:tc>
+          <w:tcPr>
+            <w:cnfStyle w:val="001000000000" w:firstRow="0" w:lastRow="0" w:firstColumn="1" w:lastColumn="0" w:oddVBand="0" w:evenVBand="0" w:oddHBand="0" w:evenHBand="0" w:firstRowFirstColumn="0" w:firstRowLastColumn="0" w:lastRowFirstColumn="0" w:lastRowLastColumn="0"/>
+            <w:tcW w:w="2736" w:type="dxa"/>
+            <w:vAlign w:val="center"/>
+          </w:tcPr>
+          <w:p>
+            <w:pPr>
+              <w:pStyle w:val="INAmaintext"/>
+              <w:jc w:val="center"/>
+              <w:rPr>
+                <w:sz w:val="22"/>
+                <w:szCs w:val="22"/>
+              </w:rPr>
+            </w:pPr>
+          </w:p>
+        </w:tc>
+        <w:tc>
+          <w:tcPr>
+            <w:tcW w:w="3744" w:type="dxa"/>
+            <w:vAlign w:val="center"/>
+          </w:tcPr>
+          <w:p>
+            <w:pPr>
+              <w:pStyle w:val="INAmaintext"/>
+              <w:jc w:val="center"/>
+              <w:cnfStyle w:val="000000000000" w:firstRow="0" w:lastRow="0" w:firstColumn="0" w:lastColumn="0" w:oddVBand="0" w:evenVBand="0" w:oddHBand="0" w:evenHBand="0" w:firstRowFirstColumn="0" w:firstRowLastColumn="0" w:lastRowFirstColumn="0" w:lastRowLastColumn="0"/>
+              <w:rPr>
+                <w:color w:val="7F7F7F" w:themeColor="text1" w:themeTint="80"/>
+                <w:sz w:val="22"/>
+                <w:szCs w:val="22"/>
+              </w:rPr>
+            </w:pPr>
+            <w:r>
+              <w:rPr>
+                <w:color w:val="7F7F7F" w:themeColor="text1" w:themeTint="80"/>
+                <w:sz w:val="22"/>
+                <w:szCs w:val="22"/>
+              </w:rPr>
+              <w:t>Mišljenje o INI kao poslodavcu</w:t>
+            </w:r>
+          </w:p>
+        </w:tc>
+        <w:tc>
+          <w:tcPr>
+            <w:tcW w:w="2880" w:type="dxa"/>
+            <w:vAlign w:val="center"/>
+          </w:tcPr>
+          <w:p>
+            <w:pPr>
+              <w:pStyle w:val="INAmaintext"/>
+              <w:jc w:val="center"/>
+              <w:cnfStyle w:val="000000000000" w:firstRow="0" w:lastRow="0" w:firstColumn="0" w:lastColumn="0" w:oddVBand="0" w:evenVBand="0" w:oddHBand="0" w:evenHBand="0" w:firstRowFirstColumn="0" w:firstRowLastColumn="0" w:lastRowFirstColumn="0" w:lastRowLastColumn="0"/>
+              <w:rPr>
+                <w:color w:val="7F7F7F" w:themeColor="text1" w:themeTint="80"/>
+                <w:sz w:val="22"/>
+                <w:szCs w:val="22"/>
+              </w:rPr>
+            </w:pPr>
+            <w:r>
+              <w:rPr>
+                <w:color w:val="7F7F7F" w:themeColor="text1" w:themeTint="80"/>
+                <w:sz w:val="22"/>
+                <w:szCs w:val="22"/>
+              </w:rPr>
+              <w:t>Diskretna numerička</w:t>
+            </w:r>
+          </w:p>
+        </w:tc>
+      </w:tr>
+      <w:tr>
+        <w:trPr>
+          <w:trHeight w:val="576"/>
+          <w:jc w:val="center"/>
+        </w:trPr>
+        <w:tc>
+          <w:tcPr>
+            <w:cnfStyle w:val="001000000000" w:firstRow="0" w:lastRow="0" w:firstColumn="1" w:lastColumn="0" w:oddVBand="0" w:evenVBand="0" w:oddHBand="0" w:evenHBand="0" w:firstRowFirstColumn="0" w:firstRowLastColumn="0" w:lastRowFirstColumn="0" w:lastRowLastColumn="0"/>
+            <w:tcW w:w="2736" w:type="dxa"/>
+            <w:vAlign w:val="center"/>
+          </w:tcPr>
+          <w:p>
+            <w:pPr>
+              <w:pStyle w:val="INAmaintext"/>
+              <w:jc w:val="center"/>
+              <w:rPr>
+                <w:sz w:val="22"/>
+                <w:szCs w:val="22"/>
+              </w:rPr>
+            </w:pPr>
+          </w:p>
+        </w:tc>
+        <w:tc>
+          <w:tcPr>
+            <w:tcW w:w="3744" w:type="dxa"/>
+            <w:vAlign w:val="center"/>
+          </w:tcPr>
+          <w:p>
+            <w:pPr>
+              <w:pStyle w:val="INAmaintext"/>
+              <w:jc w:val="center"/>
+              <w:cnfStyle w:val="000000000000" w:firstRow="0" w:lastRow="0" w:firstColumn="0" w:lastColumn="0" w:oddVBand="0" w:evenVBand="0" w:oddHBand="0" w:evenHBand="0" w:firstRowFirstColumn="0" w:firstRowLastColumn="0" w:lastRowFirstColumn="0" w:lastRowLastColumn="0"/>
+              <w:rPr>
+                <w:color w:val="7F7F7F" w:themeColor="text1" w:themeTint="80"/>
+                <w:sz w:val="22"/>
+                <w:szCs w:val="22"/>
+              </w:rPr>
+            </w:pPr>
+            <w:r>
+              <w:rPr>
+                <w:color w:val="7F7F7F" w:themeColor="text1" w:themeTint="80"/>
+                <w:sz w:val="22"/>
+                <w:szCs w:val="22"/>
+              </w:rPr>
+              <w:t>Vezanje INA-e uz nacionalni identitet</w:t>
+            </w:r>
+          </w:p>
+        </w:tc>
+        <w:tc>
+          <w:tcPr>
+            <w:tcW w:w="2880" w:type="dxa"/>
+            <w:vAlign w:val="center"/>
+          </w:tcPr>
+          <w:p>
+            <w:pPr>
+              <w:pStyle w:val="INAmaintext"/>
+              <w:jc w:val="center"/>
+              <w:cnfStyle w:val="000000000000" w:firstRow="0" w:lastRow="0" w:firstColumn="0" w:lastColumn="0" w:oddVBand="0" w:evenVBand="0" w:oddHBand="0" w:evenHBand="0" w:firstRowFirstColumn="0" w:firstRowLastColumn="0" w:lastRowFirstColumn="0" w:lastRowLastColumn="0"/>
+              <w:rPr>
+                <w:color w:val="7F7F7F" w:themeColor="text1" w:themeTint="80"/>
+                <w:sz w:val="22"/>
+                <w:szCs w:val="22"/>
+              </w:rPr>
+            </w:pPr>
+            <w:r>
+              <w:rPr>
+                <w:color w:val="7F7F7F" w:themeColor="text1" w:themeTint="80"/>
+                <w:sz w:val="22"/>
+                <w:szCs w:val="22"/>
+              </w:rPr>
+              <w:t>Diskretna numerička</w:t>
+            </w:r>
+          </w:p>
+        </w:tc>
+      </w:tr>
+      <w:tr>
+        <w:trPr>
+          <w:trHeight w:val="576"/>
+          <w:jc w:val="center"/>
+        </w:trPr>
+        <w:tc>
+          <w:tcPr>
+            <w:cnfStyle w:val="001000000000" w:firstRow="0" w:lastRow="0" w:firstColumn="1" w:lastColumn="0" w:oddVBand="0" w:evenVBand="0" w:oddHBand="0" w:evenHBand="0" w:firstRowFirstColumn="0" w:firstRowLastColumn="0" w:lastRowFirstColumn="0" w:lastRowLastColumn="0"/>
+            <w:tcW w:w="2736" w:type="dxa"/>
+            <w:vAlign w:val="center"/>
+          </w:tcPr>
+          <w:p>
+            <w:pPr>
+              <w:pStyle w:val="INAmaintext"/>
+              <w:jc w:val="center"/>
+              <w:rPr>
+                <w:sz w:val="22"/>
+                <w:szCs w:val="22"/>
+              </w:rPr>
+            </w:pPr>
+          </w:p>
+        </w:tc>
+        <w:tc>
+          <w:tcPr>
+            <w:tcW w:w="3744" w:type="dxa"/>
+            <w:vAlign w:val="center"/>
+          </w:tcPr>
+          <w:p>
+            <w:pPr>
+              <w:pStyle w:val="INAmaintext"/>
+              <w:jc w:val="center"/>
+              <w:cnfStyle w:val="000000000000" w:firstRow="0" w:lastRow="0" w:firstColumn="0" w:lastColumn="0" w:oddVBand="0" w:evenVBand="0" w:oddHBand="0" w:evenHBand="0" w:firstRowFirstColumn="0" w:firstRowLastColumn="0" w:lastRowFirstColumn="0" w:lastRowLastColumn="0"/>
+              <w:rPr>
+                <w:color w:val="7F7F7F" w:themeColor="text1" w:themeTint="80"/>
+                <w:sz w:val="22"/>
+                <w:szCs w:val="22"/>
+              </w:rPr>
+            </w:pPr>
+            <w:r>
+              <w:rPr>
+                <w:color w:val="7F7F7F" w:themeColor="text1" w:themeTint="80"/>
+                <w:sz w:val="22"/>
+                <w:szCs w:val="22"/>
+              </w:rPr>
+              <w:t>Biste li bili zadovoljni kao zaposlenik INA-e</w:t>
+            </w:r>
+          </w:p>
+        </w:tc>
+        <w:tc>
+          <w:tcPr>
+            <w:tcW w:w="2880" w:type="dxa"/>
+            <w:vAlign w:val="center"/>
+          </w:tcPr>
+          <w:p>
+            <w:pPr>
+              <w:pStyle w:val="INAmaintext"/>
+              <w:jc w:val="center"/>
+              <w:cnfStyle w:val="000000000000" w:firstRow="0" w:lastRow="0" w:firstColumn="0" w:lastColumn="0" w:oddVBand="0" w:evenVBand="0" w:oddHBand="0" w:evenHBand="0" w:firstRowFirstColumn="0" w:firstRowLastColumn="0" w:lastRowFirstColumn="0" w:lastRowLastColumn="0"/>
+              <w:rPr>
+                <w:color w:val="7F7F7F" w:themeColor="text1" w:themeTint="80"/>
+                <w:sz w:val="22"/>
+                <w:szCs w:val="22"/>
+              </w:rPr>
+            </w:pPr>
+            <w:r>
+              <w:rPr>
+                <w:color w:val="7F7F7F" w:themeColor="text1" w:themeTint="80"/>
+                <w:sz w:val="22"/>
+                <w:szCs w:val="22"/>
+              </w:rPr>
+              <w:t>Diskretna numerička</w:t>
+            </w:r>
+          </w:p>
+        </w:tc>
+      </w:tr>
+      <w:tr>
+        <w:trPr>
+          <w:trHeight w:val="576"/>
+          <w:jc w:val="center"/>
+        </w:trPr>
+        <w:tc>
+          <w:tcPr>
+            <w:cnfStyle w:val="001000000000" w:firstRow="0" w:lastRow="0" w:firstColumn="1" w:lastColumn="0" w:oddVBand="0" w:evenVBand="0" w:oddHBand="0" w:evenHBand="0" w:firstRowFirstColumn="0" w:firstRowLastColumn="0" w:lastRowFirstColumn="0" w:lastRowLastColumn="0"/>
+            <w:tcW w:w="2736" w:type="dxa"/>
+            <w:vAlign w:val="center"/>
+          </w:tcPr>
+          <w:p>
+            <w:pPr>
+              <w:pStyle w:val="INAmaintext"/>
+              <w:jc w:val="center"/>
+              <w:rPr>
+                <w:sz w:val="22"/>
+                <w:szCs w:val="22"/>
+              </w:rPr>
+            </w:pPr>
+          </w:p>
+        </w:tc>
+        <w:tc>
+          <w:tcPr>
+            <w:tcW w:w="3744" w:type="dxa"/>
+            <w:vAlign w:val="center"/>
+          </w:tcPr>
+          <w:p>
+            <w:pPr>
+              <w:pStyle w:val="INAmaintext"/>
+              <w:jc w:val="center"/>
+              <w:cnfStyle w:val="000000000000" w:firstRow="0" w:lastRow="0" w:firstColumn="0" w:lastColumn="0" w:oddVBand="0" w:evenVBand="0" w:oddHBand="0" w:evenHBand="0" w:firstRowFirstColumn="0" w:firstRowLastColumn="0" w:lastRowFirstColumn="0" w:lastRowLastColumn="0"/>
+              <w:rPr>
+                <w:color w:val="7F7F7F" w:themeColor="text1" w:themeTint="80"/>
+                <w:sz w:val="22"/>
+                <w:szCs w:val="22"/>
+              </w:rPr>
+            </w:pPr>
+            <w:r>
+              <w:rPr>
+                <w:color w:val="7F7F7F" w:themeColor="text1" w:themeTint="80"/>
+                <w:sz w:val="22"/>
+                <w:szCs w:val="22"/>
+              </w:rPr>
+              <w:t>Vidite li se kao budućeg zaposlenika INA-e</w:t>
+            </w:r>
+          </w:p>
+        </w:tc>
+        <w:tc>
+          <w:tcPr>
+            <w:tcW w:w="2880" w:type="dxa"/>
+            <w:vAlign w:val="center"/>
+          </w:tcPr>
+          <w:p>
+            <w:pPr>
+              <w:pStyle w:val="INAmaintext"/>
+              <w:jc w:val="center"/>
+              <w:cnfStyle w:val="000000000000" w:firstRow="0" w:lastRow="0" w:firstColumn="0" w:lastColumn="0" w:oddVBand="0" w:evenVBand="0" w:oddHBand="0" w:evenHBand="0" w:firstRowFirstColumn="0" w:firstRowLastColumn="0" w:lastRowFirstColumn="0" w:lastRowLastColumn="0"/>
+              <w:rPr>
+                <w:color w:val="7F7F7F" w:themeColor="text1" w:themeTint="80"/>
+                <w:sz w:val="22"/>
+                <w:szCs w:val="22"/>
+              </w:rPr>
+            </w:pPr>
+            <w:r>
+              <w:rPr>
+                <w:color w:val="7F7F7F" w:themeColor="text1" w:themeTint="80"/>
+                <w:sz w:val="22"/>
+                <w:szCs w:val="22"/>
+              </w:rPr>
+              <w:t>Kategorička</w:t>
+            </w:r>
+          </w:p>
+        </w:tc>
+      </w:tr>
+      <w:tr>
+        <w:trPr>
+          <w:trHeight w:val="576"/>
+          <w:jc w:val="center"/>
+        </w:trPr>
+        <w:tc>
+          <w:tcPr>
+            <w:cnfStyle w:val="001000000000" w:firstRow="0" w:lastRow="0" w:firstColumn="1" w:lastColumn="0" w:oddVBand="0" w:evenVBand="0" w:oddHBand="0" w:evenHBand="0" w:firstRowFirstColumn="0" w:firstRowLastColumn="0" w:lastRowFirstColumn="0" w:lastRowLastColumn="0"/>
+            <w:tcW w:w="2736" w:type="dxa"/>
+            <w:vAlign w:val="center"/>
+          </w:tcPr>
+          <w:p>
+            <w:pPr>
+              <w:pStyle w:val="INAmaintext"/>
+              <w:jc w:val="center"/>
+              <w:rPr>
+                <w:sz w:val="22"/>
+                <w:szCs w:val="22"/>
+              </w:rPr>
+            </w:pPr>
+          </w:p>
+        </w:tc>
+        <w:tc>
+          <w:tcPr>
+            <w:tcW w:w="3744" w:type="dxa"/>
+            <w:vAlign w:val="center"/>
+          </w:tcPr>
+          <w:p>
+            <w:pPr>
+              <w:pStyle w:val="INAmaintext"/>
+              <w:jc w:val="center"/>
+              <w:cnfStyle w:val="000000000000" w:firstRow="0" w:lastRow="0" w:firstColumn="0" w:lastColumn="0" w:oddVBand="0" w:evenVBand="0" w:oddHBand="0" w:evenHBand="0" w:firstRowFirstColumn="0" w:firstRowLastColumn="0" w:lastRowFirstColumn="0" w:lastRowLastColumn="0"/>
+              <w:rPr>
+                <w:color w:val="7F7F7F" w:themeColor="text1" w:themeTint="80"/>
+                <w:sz w:val="22"/>
+                <w:szCs w:val="22"/>
+              </w:rPr>
+            </w:pPr>
+            <w:r>
+              <w:rPr>
+                <w:color w:val="7F7F7F" w:themeColor="text1" w:themeTint="80"/>
+                <w:sz w:val="22"/>
+                <w:szCs w:val="22"/>
+              </w:rPr>
+              <w:t>Područje poslovanja koje smatrate zanimljivim</w:t>
+            </w:r>
+          </w:p>
+        </w:tc>
+        <w:tc>
+          <w:tcPr>
+            <w:tcW w:w="2880" w:type="dxa"/>
+            <w:vAlign w:val="center"/>
+          </w:tcPr>
+          <w:p>
+            <w:pPr>
+              <w:pStyle w:val="INAmaintext"/>
+              <w:jc w:val="center"/>
+              <w:cnfStyle w:val="000000000000" w:firstRow="0" w:lastRow="0" w:firstColumn="0" w:lastColumn="0" w:oddVBand="0" w:evenVBand="0" w:oddHBand="0" w:evenHBand="0" w:firstRowFirstColumn="0" w:firstRowLastColumn="0" w:lastRowFirstColumn="0" w:lastRowLastColumn="0"/>
+              <w:rPr>
+                <w:color w:val="7F7F7F" w:themeColor="text1" w:themeTint="80"/>
+                <w:sz w:val="22"/>
+                <w:szCs w:val="22"/>
+              </w:rPr>
+            </w:pPr>
+            <w:r>
+              <w:rPr>
+                <w:color w:val="7F7F7F" w:themeColor="text1" w:themeTint="80"/>
+                <w:sz w:val="22"/>
+                <w:szCs w:val="22"/>
+              </w:rPr>
+              <w:t>Kategorička</w:t>
+            </w:r>
+          </w:p>
+        </w:tc>
+      </w:tr>
+      <w:tr>
+        <w:trPr>
+          <w:trHeight w:val="576"/>
+          <w:jc w:val="center"/>
+        </w:trPr>
+        <w:tc>
+          <w:tcPr>
+            <w:cnfStyle w:val="001000000000" w:firstRow="0" w:lastRow="0" w:firstColumn="1" w:lastColumn="0" w:oddVBand="0" w:evenVBand="0" w:oddHBand="0" w:evenHBand="0" w:firstRowFirstColumn="0" w:firstRowLastColumn="0" w:lastRowFirstColumn="0" w:lastRowLastColumn="0"/>
+            <w:tcW w:w="2736" w:type="dxa"/>
+            <w:vAlign w:val="center"/>
+          </w:tcPr>
+          <w:p>
+            <w:pPr>
+              <w:pStyle w:val="INAmaintext"/>
+              <w:jc w:val="center"/>
+              <w:rPr>
+                <w:sz w:val="22"/>
+                <w:szCs w:val="22"/>
+              </w:rPr>
+            </w:pPr>
+          </w:p>
+        </w:tc>
+        <w:tc>
+          <w:tcPr>
+            <w:tcW w:w="3744" w:type="dxa"/>
+            <w:vAlign w:val="center"/>
+          </w:tcPr>
+          <w:p>
+            <w:pPr>
+              <w:pStyle w:val="INAmaintext"/>
+              <w:jc w:val="center"/>
+              <w:cnfStyle w:val="000000000000" w:firstRow="0" w:lastRow="0" w:firstColumn="0" w:lastColumn="0" w:oddVBand="0" w:evenVBand="0" w:oddHBand="0" w:evenHBand="0" w:firstRowFirstColumn="0" w:firstRowLastColumn="0" w:lastRowFirstColumn="0" w:lastRowLastColumn="0"/>
+              <w:rPr>
+                <w:color w:val="7F7F7F" w:themeColor="text1" w:themeTint="80"/>
+                <w:sz w:val="22"/>
+                <w:szCs w:val="22"/>
+              </w:rPr>
+            </w:pPr>
+            <w:r>
+              <w:rPr>
+                <w:color w:val="7F7F7F" w:themeColor="text1" w:themeTint="80"/>
+                <w:sz w:val="22"/>
+                <w:szCs w:val="22"/>
+              </w:rPr>
+              <w:t>Riječi koje najbolje karakteriziraju INA-u</w:t>
+            </w:r>
+          </w:p>
+        </w:tc>
+        <w:tc>
+          <w:tcPr>
+            <w:tcW w:w="2880" w:type="dxa"/>
+            <w:vAlign w:val="center"/>
+          </w:tcPr>
+          <w:p>
+            <w:pPr>
+              <w:pStyle w:val="INAmaintext"/>
+              <w:jc w:val="center"/>
+              <w:cnfStyle w:val="000000000000" w:firstRow="0" w:lastRow="0" w:firstColumn="0" w:lastColumn="0" w:oddVBand="0" w:evenVBand="0" w:oddHBand="0" w:evenHBand="0" w:firstRowFirstColumn="0" w:firstRowLastColumn="0" w:lastRowFirstColumn="0" w:lastRowLastColumn="0"/>
+              <w:rPr>
+                <w:color w:val="7F7F7F" w:themeColor="text1" w:themeTint="80"/>
+                <w:sz w:val="22"/>
+                <w:szCs w:val="22"/>
+              </w:rPr>
+            </w:pPr>
+            <w:r>
+              <w:rPr>
+                <w:color w:val="7F7F7F" w:themeColor="text1" w:themeTint="80"/>
+                <w:sz w:val="22"/>
+                <w:szCs w:val="22"/>
+              </w:rPr>
+              <w:t>Kategorička</w:t>
+            </w:r>
+          </w:p>
+        </w:tc>
+      </w:tr>
+      <w:tr>
+        <w:trPr>
+          <w:trHeight w:val="576"/>
+          <w:jc w:val="center"/>
+        </w:trPr>
+        <w:tc>
+          <w:tcPr>
+            <w:cnfStyle w:val="001000000000" w:firstRow="0" w:lastRow="0" w:firstColumn="1" w:lastColumn="0" w:oddVBand="0" w:evenVBand="0" w:oddHBand="0" w:evenHBand="0" w:firstRowFirstColumn="0" w:firstRowLastColumn="0" w:lastRowFirstColumn="0" w:lastRowLastColumn="0"/>
+            <w:tcW w:w="2736" w:type="dxa"/>
+            <w:vAlign w:val="center"/>
+          </w:tcPr>
+          <w:p>
+            <w:pPr>
+              <w:pStyle w:val="INAmaintext"/>
+              <w:jc w:val="center"/>
+              <w:rPr>
+                <w:sz w:val="22"/>
+                <w:szCs w:val="22"/>
+              </w:rPr>
+            </w:pPr>
+          </w:p>
+        </w:tc>
+        <w:tc>
+          <w:tcPr>
+            <w:tcW w:w="3744" w:type="dxa"/>
+            <w:vAlign w:val="center"/>
+          </w:tcPr>
+          <w:p>
+            <w:pPr>
+              <w:pStyle w:val="INAmaintext"/>
+              <w:jc w:val="center"/>
+              <w:cnfStyle w:val="000000000000" w:firstRow="0" w:lastRow="0" w:firstColumn="0" w:lastColumn="0" w:oddVBand="0" w:evenVBand="0" w:oddHBand="0" w:evenHBand="0" w:firstRowFirstColumn="0" w:firstRowLastColumn="0" w:lastRowFirstColumn="0" w:lastRowLastColumn="0"/>
+              <w:rPr>
+                <w:color w:val="7F7F7F" w:themeColor="text1" w:themeTint="80"/>
+                <w:sz w:val="22"/>
+                <w:szCs w:val="22"/>
+              </w:rPr>
+            </w:pPr>
+            <w:r>
+              <w:rPr>
+                <w:color w:val="7F7F7F" w:themeColor="text1" w:themeTint="80"/>
+                <w:sz w:val="22"/>
+                <w:szCs w:val="22"/>
+              </w:rPr>
+              <w:t>Asocijacije na riječ “ karijera“</w:t>
+            </w:r>
+          </w:p>
+        </w:tc>
+        <w:tc>
+          <w:tcPr>
+            <w:tcW w:w="2880" w:type="dxa"/>
+            <w:vAlign w:val="center"/>
+          </w:tcPr>
+          <w:p>
+            <w:pPr>
+              <w:pStyle w:val="INAmaintext"/>
+              <w:jc w:val="center"/>
+              <w:cnfStyle w:val="000000000000" w:firstRow="0" w:lastRow="0" w:firstColumn="0" w:lastColumn="0" w:oddVBand="0" w:evenVBand="0" w:oddHBand="0" w:evenHBand="0" w:firstRowFirstColumn="0" w:firstRowLastColumn="0" w:lastRowFirstColumn="0" w:lastRowLastColumn="0"/>
+              <w:rPr>
+                <w:color w:val="7F7F7F" w:themeColor="text1" w:themeTint="80"/>
+                <w:sz w:val="22"/>
+                <w:szCs w:val="22"/>
+              </w:rPr>
+            </w:pPr>
+            <w:r>
+              <w:rPr>
+                <w:color w:val="7F7F7F" w:themeColor="text1" w:themeTint="80"/>
+                <w:sz w:val="22"/>
+                <w:szCs w:val="22"/>
+              </w:rPr>
+              <w:t>Slobodan tekst</w:t>
+            </w:r>
+          </w:p>
+        </w:tc>
+      </w:tr>
+    </w:tbl>
+    <w:p>
+      <w:pPr>
+        <w:pStyle w:val="INAmaintext"/>
       </w:pPr>
     </w:p>
     <w:p>
@@ -1196,6 +3007,7 @@
       </w:pPr>
       <w:bookmarkStart w:id="3" w:name="_Toc431233696"/>
       <w:r>
+        <w:lastRenderedPageBreak/>
         <w:t>Analiza ankete</w:t>
       </w:r>
       <w:bookmarkEnd w:id="3"/>
@@ -1207,6 +3019,36 @@
     </w:p>
     <w:p>
       <w:pPr>
+        <w:pStyle w:val="INAmaintext"/>
+      </w:pPr>
+      <w:r>
+        <w:t>*gets lost in the mall*</w:t>
+      </w:r>
+    </w:p>
+    <w:p>
+      <w:pPr>
+        <w:pStyle w:val="INAmaintext"/>
+      </w:pPr>
+      <w:r>
+        <w:t>Who you gonna call?</w:t>
+      </w:r>
+    </w:p>
+    <w:p>
+      <w:pPr>
+        <w:pStyle w:val="INAmaintext"/>
+      </w:pPr>
+      <w:r>
+        <w:t>Ghost- ..</w:t>
+      </w:r>
+      <w:r>
+        <w:t>...</w:t>
+      </w:r>
+      <w:r>
+        <w:t>. my mom</w:t>
+      </w:r>
+    </w:p>
+    <w:p>
+      <w:pPr>
         <w:pStyle w:val="INAChapterheader"/>
       </w:pPr>
     </w:p>
@@ -1819,7 +3661,7 @@
       </w:pPr>
     </w:p>
     <w:sectPr>
-      <w:headerReference w:type="default" r:id="rId7"/>
+      <w:headerReference w:type="default" r:id="rId8"/>
       <w:pgSz w:w="12240" w:h="15840"/>
       <w:pgMar w:top="720" w:right="1152" w:bottom="720" w:left="1152" w:header="720" w:footer="720" w:gutter="0"/>
       <w:cols w:space="720"/>
@@ -1914,7 +3756,7 @@
           <w:rPr>
             <w:noProof/>
           </w:rPr>
-          <w:t>2</w:t>
+          <w:t>11</w:t>
         </w:r>
         <w:r>
           <w:rPr>
@@ -1931,6 +3773,100 @@
     </w:pPr>
   </w:p>
 </w:hdr>
+</file>
+
+<file path=word/numbering.xml><?xml version="1.0" encoding="utf-8"?>
+<w:numbering xmlns:wpc="http://schemas.microsoft.com/office/word/2010/wordprocessingCanvas" xmlns:mc="http://schemas.openxmlformats.org/markup-compatibility/2006" xmlns:o="urn:schemas-microsoft-com:office:office" xmlns:r="http://schemas.openxmlformats.org/officeDocument/2006/relationships" xmlns:m="http://schemas.openxmlformats.org/officeDocument/2006/math" xmlns:v="urn:schemas-microsoft-com:vml" xmlns:wp14="http://schemas.microsoft.com/office/word/2010/wordprocessingDrawing" xmlns:wp="http://schemas.openxmlformats.org/drawingml/2006/wordprocessingDrawing" xmlns:w10="urn:schemas-microsoft-com:office:word" xmlns:w="http://schemas.openxmlformats.org/wordprocessingml/2006/main" xmlns:w14="http://schemas.microsoft.com/office/word/2010/wordml" xmlns:w15="http://schemas.microsoft.com/office/word/2012/wordml" xmlns:wpg="http://schemas.microsoft.com/office/word/2010/wordprocessingGroup" xmlns:wpi="http://schemas.microsoft.com/office/word/2010/wordprocessingInk" xmlns:wne="http://schemas.microsoft.com/office/word/2006/wordml" xmlns:wps="http://schemas.microsoft.com/office/word/2010/wordprocessingShape" mc:Ignorable="w14 w15 wp14">
+  <w:abstractNum w:abstractNumId="0" w15:restartNumberingAfterBreak="0">
+    <w:nsid w:val="685541EC"/>
+    <w:multiLevelType w:val="hybridMultilevel"/>
+    <w:tmpl w:val="791A3C4C"/>
+    <w:lvl w:ilvl="0" w:tplc="0409000F">
+      <w:start w:val="1"/>
+      <w:numFmt w:val="decimal"/>
+      <w:lvlText w:val="%1."/>
+      <w:lvlJc w:val="left"/>
+      <w:pPr>
+        <w:ind w:left="1440" w:hanging="360"/>
+      </w:pPr>
+    </w:lvl>
+    <w:lvl w:ilvl="1" w:tplc="04090019">
+      <w:start w:val="1"/>
+      <w:numFmt w:val="lowerLetter"/>
+      <w:lvlText w:val="%2."/>
+      <w:lvlJc w:val="left"/>
+      <w:pPr>
+        <w:ind w:left="2160" w:hanging="360"/>
+      </w:pPr>
+    </w:lvl>
+    <w:lvl w:ilvl="2" w:tplc="0409001B" w:tentative="1">
+      <w:start w:val="1"/>
+      <w:numFmt w:val="lowerRoman"/>
+      <w:lvlText w:val="%3."/>
+      <w:lvlJc w:val="right"/>
+      <w:pPr>
+        <w:ind w:left="2880" w:hanging="180"/>
+      </w:pPr>
+    </w:lvl>
+    <w:lvl w:ilvl="3" w:tplc="0409000F" w:tentative="1">
+      <w:start w:val="1"/>
+      <w:numFmt w:val="decimal"/>
+      <w:lvlText w:val="%4."/>
+      <w:lvlJc w:val="left"/>
+      <w:pPr>
+        <w:ind w:left="3600" w:hanging="360"/>
+      </w:pPr>
+    </w:lvl>
+    <w:lvl w:ilvl="4" w:tplc="04090019" w:tentative="1">
+      <w:start w:val="1"/>
+      <w:numFmt w:val="lowerLetter"/>
+      <w:lvlText w:val="%5."/>
+      <w:lvlJc w:val="left"/>
+      <w:pPr>
+        <w:ind w:left="4320" w:hanging="360"/>
+      </w:pPr>
+    </w:lvl>
+    <w:lvl w:ilvl="5" w:tplc="0409001B" w:tentative="1">
+      <w:start w:val="1"/>
+      <w:numFmt w:val="lowerRoman"/>
+      <w:lvlText w:val="%6."/>
+      <w:lvlJc w:val="right"/>
+      <w:pPr>
+        <w:ind w:left="5040" w:hanging="180"/>
+      </w:pPr>
+    </w:lvl>
+    <w:lvl w:ilvl="6" w:tplc="0409000F" w:tentative="1">
+      <w:start w:val="1"/>
+      <w:numFmt w:val="decimal"/>
+      <w:lvlText w:val="%7."/>
+      <w:lvlJc w:val="left"/>
+      <w:pPr>
+        <w:ind w:left="5760" w:hanging="360"/>
+      </w:pPr>
+    </w:lvl>
+    <w:lvl w:ilvl="7" w:tplc="04090019" w:tentative="1">
+      <w:start w:val="1"/>
+      <w:numFmt w:val="lowerLetter"/>
+      <w:lvlText w:val="%8."/>
+      <w:lvlJc w:val="left"/>
+      <w:pPr>
+        <w:ind w:left="6480" w:hanging="360"/>
+      </w:pPr>
+    </w:lvl>
+    <w:lvl w:ilvl="8" w:tplc="0409001B" w:tentative="1">
+      <w:start w:val="1"/>
+      <w:numFmt w:val="lowerRoman"/>
+      <w:lvlText w:val="%9."/>
+      <w:lvlJc w:val="right"/>
+      <w:pPr>
+        <w:ind w:left="7200" w:hanging="180"/>
+      </w:pPr>
+    </w:lvl>
+  </w:abstractNum>
+  <w:num w:numId="1">
+    <w:abstractNumId w:val="0"/>
+  </w:num>
+</w:numbering>
 </file>
 
 <file path=word/styles.xml><?xml version="1.0" encoding="utf-8"?>
@@ -2577,6 +4513,25 @@
       <w:szCs w:val="24"/>
     </w:rPr>
   </w:style>
+  <w:style w:type="table" w:styleId="TableGrid">
+    <w:name w:val="Table Grid"/>
+    <w:basedOn w:val="TableNormal"/>
+    <w:uiPriority w:val="39"/>
+    <w:rsid w:val="00C21926"/>
+    <w:pPr>
+      <w:spacing w:after="0" w:line="240" w:lineRule="auto"/>
+    </w:pPr>
+    <w:tblPr>
+      <w:tblBorders>
+        <w:top w:val="single" w:sz="4" w:space="0" w:color="auto"/>
+        <w:left w:val="single" w:sz="4" w:space="0" w:color="auto"/>
+        <w:bottom w:val="single" w:sz="4" w:space="0" w:color="auto"/>
+        <w:right w:val="single" w:sz="4" w:space="0" w:color="auto"/>
+        <w:insideH w:val="single" w:sz="4" w:space="0" w:color="auto"/>
+        <w:insideV w:val="single" w:sz="4" w:space="0" w:color="auto"/>
+      </w:tblBorders>
+    </w:tblPr>
+  </w:style>
   <w:style w:type="character" w:customStyle="1" w:styleId="INAmaintextChar">
     <w:name w:val="INA_main_text Char"/>
     <w:basedOn w:val="INAChapterheaderChar"/>
@@ -2589,6 +4544,553 @@
       <w:szCs w:val="24"/>
       <w:lang w:val="hr-HR"/>
     </w:rPr>
+  </w:style>
+  <w:style w:type="table" w:styleId="PlainTable3">
+    <w:name w:val="Plain Table 3"/>
+    <w:basedOn w:val="TableNormal"/>
+    <w:uiPriority w:val="43"/>
+    <w:rsid w:val="00C21926"/>
+    <w:pPr>
+      <w:spacing w:after="0" w:line="240" w:lineRule="auto"/>
+    </w:pPr>
+    <w:tblPr>
+      <w:tblStyleRowBandSize w:val="1"/>
+      <w:tblStyleColBandSize w:val="1"/>
+    </w:tblPr>
+    <w:tblStylePr w:type="firstRow">
+      <w:rPr>
+        <w:b/>
+        <w:bCs/>
+        <w:caps/>
+      </w:rPr>
+      <w:tblPr/>
+      <w:tcPr>
+        <w:tcBorders>
+          <w:bottom w:val="single" w:sz="4" w:space="0" w:color="7F7F7F" w:themeColor="text1" w:themeTint="80"/>
+        </w:tcBorders>
+      </w:tcPr>
+    </w:tblStylePr>
+    <w:tblStylePr w:type="lastRow">
+      <w:rPr>
+        <w:b/>
+        <w:bCs/>
+        <w:caps/>
+      </w:rPr>
+      <w:tblPr/>
+      <w:tcPr>
+        <w:tcBorders>
+          <w:top w:val="nil"/>
+        </w:tcBorders>
+      </w:tcPr>
+    </w:tblStylePr>
+    <w:tblStylePr w:type="firstCol">
+      <w:rPr>
+        <w:b/>
+        <w:bCs/>
+        <w:caps/>
+      </w:rPr>
+      <w:tblPr/>
+      <w:tcPr>
+        <w:tcBorders>
+          <w:right w:val="single" w:sz="4" w:space="0" w:color="7F7F7F" w:themeColor="text1" w:themeTint="80"/>
+        </w:tcBorders>
+      </w:tcPr>
+    </w:tblStylePr>
+    <w:tblStylePr w:type="lastCol">
+      <w:rPr>
+        <w:b/>
+        <w:bCs/>
+        <w:caps/>
+      </w:rPr>
+      <w:tblPr/>
+      <w:tcPr>
+        <w:tcBorders>
+          <w:left w:val="nil"/>
+        </w:tcBorders>
+      </w:tcPr>
+    </w:tblStylePr>
+    <w:tblStylePr w:type="band1Vert">
+      <w:tblPr/>
+      <w:tcPr>
+        <w:shd w:val="clear" w:color="auto" w:fill="F2F2F2" w:themeFill="background1" w:themeFillShade="F2"/>
+      </w:tcPr>
+    </w:tblStylePr>
+    <w:tblStylePr w:type="band1Horz">
+      <w:tblPr/>
+      <w:tcPr>
+        <w:shd w:val="clear" w:color="auto" w:fill="F2F2F2" w:themeFill="background1" w:themeFillShade="F2"/>
+      </w:tcPr>
+    </w:tblStylePr>
+    <w:tblStylePr w:type="neCell">
+      <w:tblPr/>
+      <w:tcPr>
+        <w:tcBorders>
+          <w:left w:val="nil"/>
+        </w:tcBorders>
+      </w:tcPr>
+    </w:tblStylePr>
+    <w:tblStylePr w:type="nwCell">
+      <w:tblPr/>
+      <w:tcPr>
+        <w:tcBorders>
+          <w:right w:val="nil"/>
+        </w:tcBorders>
+      </w:tcPr>
+    </w:tblStylePr>
+  </w:style>
+  <w:style w:type="table" w:styleId="PlainTable4">
+    <w:name w:val="Plain Table 4"/>
+    <w:basedOn w:val="TableNormal"/>
+    <w:uiPriority w:val="44"/>
+    <w:rsid w:val="00C21926"/>
+    <w:pPr>
+      <w:spacing w:after="0" w:line="240" w:lineRule="auto"/>
+    </w:pPr>
+    <w:tblPr>
+      <w:tblStyleRowBandSize w:val="1"/>
+      <w:tblStyleColBandSize w:val="1"/>
+    </w:tblPr>
+    <w:tblStylePr w:type="firstRow">
+      <w:rPr>
+        <w:b/>
+        <w:bCs/>
+      </w:rPr>
+    </w:tblStylePr>
+    <w:tblStylePr w:type="lastRow">
+      <w:rPr>
+        <w:b/>
+        <w:bCs/>
+      </w:rPr>
+    </w:tblStylePr>
+    <w:tblStylePr w:type="firstCol">
+      <w:rPr>
+        <w:b/>
+        <w:bCs/>
+      </w:rPr>
+    </w:tblStylePr>
+    <w:tblStylePr w:type="lastCol">
+      <w:rPr>
+        <w:b/>
+        <w:bCs/>
+      </w:rPr>
+    </w:tblStylePr>
+    <w:tblStylePr w:type="band1Vert">
+      <w:tblPr/>
+      <w:tcPr>
+        <w:shd w:val="clear" w:color="auto" w:fill="F2F2F2" w:themeFill="background1" w:themeFillShade="F2"/>
+      </w:tcPr>
+    </w:tblStylePr>
+    <w:tblStylePr w:type="band1Horz">
+      <w:tblPr/>
+      <w:tcPr>
+        <w:shd w:val="clear" w:color="auto" w:fill="F2F2F2" w:themeFill="background1" w:themeFillShade="F2"/>
+      </w:tcPr>
+    </w:tblStylePr>
+  </w:style>
+  <w:style w:type="table" w:styleId="PlainTable5">
+    <w:name w:val="Plain Table 5"/>
+    <w:basedOn w:val="TableNormal"/>
+    <w:uiPriority w:val="45"/>
+    <w:rsid w:val="00C21926"/>
+    <w:pPr>
+      <w:spacing w:after="0" w:line="240" w:lineRule="auto"/>
+    </w:pPr>
+    <w:tblPr>
+      <w:tblStyleRowBandSize w:val="1"/>
+      <w:tblStyleColBandSize w:val="1"/>
+    </w:tblPr>
+    <w:tblStylePr w:type="firstRow">
+      <w:rPr>
+        <w:rFonts w:asciiTheme="majorHAnsi" w:eastAsiaTheme="majorEastAsia" w:hAnsiTheme="majorHAnsi" w:cstheme="majorBidi"/>
+        <w:i/>
+        <w:iCs/>
+        <w:sz w:val="26"/>
+      </w:rPr>
+      <w:tblPr/>
+      <w:tcPr>
+        <w:tcBorders>
+          <w:bottom w:val="single" w:sz="4" w:space="0" w:color="7F7F7F" w:themeColor="text1" w:themeTint="80"/>
+        </w:tcBorders>
+        <w:shd w:val="clear" w:color="auto" w:fill="FFFFFF" w:themeFill="background1"/>
+      </w:tcPr>
+    </w:tblStylePr>
+    <w:tblStylePr w:type="lastRow">
+      <w:rPr>
+        <w:rFonts w:asciiTheme="majorHAnsi" w:eastAsiaTheme="majorEastAsia" w:hAnsiTheme="majorHAnsi" w:cstheme="majorBidi"/>
+        <w:i/>
+        <w:iCs/>
+        <w:sz w:val="26"/>
+      </w:rPr>
+      <w:tblPr/>
+      <w:tcPr>
+        <w:tcBorders>
+          <w:top w:val="single" w:sz="4" w:space="0" w:color="7F7F7F" w:themeColor="text1" w:themeTint="80"/>
+        </w:tcBorders>
+        <w:shd w:val="clear" w:color="auto" w:fill="FFFFFF" w:themeFill="background1"/>
+      </w:tcPr>
+    </w:tblStylePr>
+    <w:tblStylePr w:type="firstCol">
+      <w:pPr>
+        <w:jc w:val="right"/>
+      </w:pPr>
+      <w:rPr>
+        <w:rFonts w:asciiTheme="majorHAnsi" w:eastAsiaTheme="majorEastAsia" w:hAnsiTheme="majorHAnsi" w:cstheme="majorBidi"/>
+        <w:i/>
+        <w:iCs/>
+        <w:sz w:val="26"/>
+      </w:rPr>
+      <w:tblPr/>
+      <w:tcPr>
+        <w:tcBorders>
+          <w:right w:val="single" w:sz="4" w:space="0" w:color="7F7F7F" w:themeColor="text1" w:themeTint="80"/>
+        </w:tcBorders>
+        <w:shd w:val="clear" w:color="auto" w:fill="FFFFFF" w:themeFill="background1"/>
+      </w:tcPr>
+    </w:tblStylePr>
+    <w:tblStylePr w:type="lastCol">
+      <w:rPr>
+        <w:rFonts w:asciiTheme="majorHAnsi" w:eastAsiaTheme="majorEastAsia" w:hAnsiTheme="majorHAnsi" w:cstheme="majorBidi"/>
+        <w:i/>
+        <w:iCs/>
+        <w:sz w:val="26"/>
+      </w:rPr>
+      <w:tblPr/>
+      <w:tcPr>
+        <w:tcBorders>
+          <w:left w:val="single" w:sz="4" w:space="0" w:color="7F7F7F" w:themeColor="text1" w:themeTint="80"/>
+        </w:tcBorders>
+        <w:shd w:val="clear" w:color="auto" w:fill="FFFFFF" w:themeFill="background1"/>
+      </w:tcPr>
+    </w:tblStylePr>
+    <w:tblStylePr w:type="band1Vert">
+      <w:tblPr/>
+      <w:tcPr>
+        <w:shd w:val="clear" w:color="auto" w:fill="F2F2F2" w:themeFill="background1" w:themeFillShade="F2"/>
+      </w:tcPr>
+    </w:tblStylePr>
+    <w:tblStylePr w:type="band1Horz">
+      <w:tblPr/>
+      <w:tcPr>
+        <w:shd w:val="clear" w:color="auto" w:fill="F2F2F2" w:themeFill="background1" w:themeFillShade="F2"/>
+      </w:tcPr>
+    </w:tblStylePr>
+    <w:tblStylePr w:type="neCell">
+      <w:tblPr/>
+      <w:tcPr>
+        <w:tcBorders>
+          <w:left w:val="nil"/>
+        </w:tcBorders>
+      </w:tcPr>
+    </w:tblStylePr>
+    <w:tblStylePr w:type="nwCell">
+      <w:tblPr/>
+      <w:tcPr>
+        <w:tcBorders>
+          <w:right w:val="nil"/>
+        </w:tcBorders>
+      </w:tcPr>
+    </w:tblStylePr>
+    <w:tblStylePr w:type="seCell">
+      <w:tblPr/>
+      <w:tcPr>
+        <w:tcBorders>
+          <w:left w:val="nil"/>
+        </w:tcBorders>
+      </w:tcPr>
+    </w:tblStylePr>
+    <w:tblStylePr w:type="swCell">
+      <w:tblPr/>
+      <w:tcPr>
+        <w:tcBorders>
+          <w:right w:val="nil"/>
+        </w:tcBorders>
+      </w:tcPr>
+    </w:tblStylePr>
+  </w:style>
+  <w:style w:type="table" w:styleId="GridTable1Light">
+    <w:name w:val="Grid Table 1 Light"/>
+    <w:basedOn w:val="TableNormal"/>
+    <w:uiPriority w:val="46"/>
+    <w:rsid w:val="00C21926"/>
+    <w:pPr>
+      <w:spacing w:after="0" w:line="240" w:lineRule="auto"/>
+    </w:pPr>
+    <w:tblPr>
+      <w:tblStyleRowBandSize w:val="1"/>
+      <w:tblStyleColBandSize w:val="1"/>
+      <w:tblBorders>
+        <w:top w:val="single" w:sz="4" w:space="0" w:color="999999" w:themeColor="text1" w:themeTint="66"/>
+        <w:left w:val="single" w:sz="4" w:space="0" w:color="999999" w:themeColor="text1" w:themeTint="66"/>
+        <w:bottom w:val="single" w:sz="4" w:space="0" w:color="999999" w:themeColor="text1" w:themeTint="66"/>
+        <w:right w:val="single" w:sz="4" w:space="0" w:color="999999" w:themeColor="text1" w:themeTint="66"/>
+        <w:insideH w:val="single" w:sz="4" w:space="0" w:color="999999" w:themeColor="text1" w:themeTint="66"/>
+        <w:insideV w:val="single" w:sz="4" w:space="0" w:color="999999" w:themeColor="text1" w:themeTint="66"/>
+      </w:tblBorders>
+    </w:tblPr>
+    <w:tblStylePr w:type="firstRow">
+      <w:rPr>
+        <w:b/>
+        <w:bCs/>
+      </w:rPr>
+      <w:tblPr/>
+      <w:tcPr>
+        <w:tcBorders>
+          <w:bottom w:val="single" w:sz="12" w:space="0" w:color="666666" w:themeColor="text1" w:themeTint="99"/>
+        </w:tcBorders>
+      </w:tcPr>
+    </w:tblStylePr>
+    <w:tblStylePr w:type="lastRow">
+      <w:rPr>
+        <w:b/>
+        <w:bCs/>
+      </w:rPr>
+      <w:tblPr/>
+      <w:tcPr>
+        <w:tcBorders>
+          <w:top w:val="double" w:sz="2" w:space="0" w:color="666666" w:themeColor="text1" w:themeTint="99"/>
+        </w:tcBorders>
+      </w:tcPr>
+    </w:tblStylePr>
+    <w:tblStylePr w:type="firstCol">
+      <w:rPr>
+        <w:b/>
+        <w:bCs/>
+      </w:rPr>
+    </w:tblStylePr>
+    <w:tblStylePr w:type="lastCol">
+      <w:rPr>
+        <w:b/>
+        <w:bCs/>
+      </w:rPr>
+    </w:tblStylePr>
+  </w:style>
+  <w:style w:type="table" w:styleId="GridTable1Light-Accent1">
+    <w:name w:val="Grid Table 1 Light Accent 1"/>
+    <w:basedOn w:val="TableNormal"/>
+    <w:uiPriority w:val="46"/>
+    <w:rsid w:val="00C21926"/>
+    <w:pPr>
+      <w:spacing w:after="0" w:line="240" w:lineRule="auto"/>
+    </w:pPr>
+    <w:tblPr>
+      <w:tblStyleRowBandSize w:val="1"/>
+      <w:tblStyleColBandSize w:val="1"/>
+      <w:tblBorders>
+        <w:top w:val="single" w:sz="4" w:space="0" w:color="BDD6EE" w:themeColor="accent1" w:themeTint="66"/>
+        <w:left w:val="single" w:sz="4" w:space="0" w:color="BDD6EE" w:themeColor="accent1" w:themeTint="66"/>
+        <w:bottom w:val="single" w:sz="4" w:space="0" w:color="BDD6EE" w:themeColor="accent1" w:themeTint="66"/>
+        <w:right w:val="single" w:sz="4" w:space="0" w:color="BDD6EE" w:themeColor="accent1" w:themeTint="66"/>
+        <w:insideH w:val="single" w:sz="4" w:space="0" w:color="BDD6EE" w:themeColor="accent1" w:themeTint="66"/>
+        <w:insideV w:val="single" w:sz="4" w:space="0" w:color="BDD6EE" w:themeColor="accent1" w:themeTint="66"/>
+      </w:tblBorders>
+    </w:tblPr>
+    <w:tblStylePr w:type="firstRow">
+      <w:rPr>
+        <w:b/>
+        <w:bCs/>
+      </w:rPr>
+      <w:tblPr/>
+      <w:tcPr>
+        <w:tcBorders>
+          <w:bottom w:val="single" w:sz="12" w:space="0" w:color="9CC2E5" w:themeColor="accent1" w:themeTint="99"/>
+        </w:tcBorders>
+      </w:tcPr>
+    </w:tblStylePr>
+    <w:tblStylePr w:type="lastRow">
+      <w:rPr>
+        <w:b/>
+        <w:bCs/>
+      </w:rPr>
+      <w:tblPr/>
+      <w:tcPr>
+        <w:tcBorders>
+          <w:top w:val="double" w:sz="2" w:space="0" w:color="9CC2E5" w:themeColor="accent1" w:themeTint="99"/>
+        </w:tcBorders>
+      </w:tcPr>
+    </w:tblStylePr>
+    <w:tblStylePr w:type="firstCol">
+      <w:rPr>
+        <w:b/>
+        <w:bCs/>
+      </w:rPr>
+    </w:tblStylePr>
+    <w:tblStylePr w:type="lastCol">
+      <w:rPr>
+        <w:b/>
+        <w:bCs/>
+      </w:rPr>
+    </w:tblStylePr>
+  </w:style>
+  <w:style w:type="table" w:styleId="GridTable1Light-Accent2">
+    <w:name w:val="Grid Table 1 Light Accent 2"/>
+    <w:basedOn w:val="TableNormal"/>
+    <w:uiPriority w:val="46"/>
+    <w:rsid w:val="00C21926"/>
+    <w:pPr>
+      <w:spacing w:after="0" w:line="240" w:lineRule="auto"/>
+    </w:pPr>
+    <w:tblPr>
+      <w:tblStyleRowBandSize w:val="1"/>
+      <w:tblStyleColBandSize w:val="1"/>
+      <w:tblBorders>
+        <w:top w:val="single" w:sz="4" w:space="0" w:color="F7CAAC" w:themeColor="accent2" w:themeTint="66"/>
+        <w:left w:val="single" w:sz="4" w:space="0" w:color="F7CAAC" w:themeColor="accent2" w:themeTint="66"/>
+        <w:bottom w:val="single" w:sz="4" w:space="0" w:color="F7CAAC" w:themeColor="accent2" w:themeTint="66"/>
+        <w:right w:val="single" w:sz="4" w:space="0" w:color="F7CAAC" w:themeColor="accent2" w:themeTint="66"/>
+        <w:insideH w:val="single" w:sz="4" w:space="0" w:color="F7CAAC" w:themeColor="accent2" w:themeTint="66"/>
+        <w:insideV w:val="single" w:sz="4" w:space="0" w:color="F7CAAC" w:themeColor="accent2" w:themeTint="66"/>
+      </w:tblBorders>
+    </w:tblPr>
+    <w:tblStylePr w:type="firstRow">
+      <w:rPr>
+        <w:b/>
+        <w:bCs/>
+      </w:rPr>
+      <w:tblPr/>
+      <w:tcPr>
+        <w:tcBorders>
+          <w:bottom w:val="single" w:sz="12" w:space="0" w:color="F4B083" w:themeColor="accent2" w:themeTint="99"/>
+        </w:tcBorders>
+      </w:tcPr>
+    </w:tblStylePr>
+    <w:tblStylePr w:type="lastRow">
+      <w:rPr>
+        <w:b/>
+        <w:bCs/>
+      </w:rPr>
+      <w:tblPr/>
+      <w:tcPr>
+        <w:tcBorders>
+          <w:top w:val="double" w:sz="2" w:space="0" w:color="F4B083" w:themeColor="accent2" w:themeTint="99"/>
+        </w:tcBorders>
+      </w:tcPr>
+    </w:tblStylePr>
+    <w:tblStylePr w:type="firstCol">
+      <w:rPr>
+        <w:b/>
+        <w:bCs/>
+      </w:rPr>
+    </w:tblStylePr>
+    <w:tblStylePr w:type="lastCol">
+      <w:rPr>
+        <w:b/>
+        <w:bCs/>
+      </w:rPr>
+    </w:tblStylePr>
+  </w:style>
+  <w:style w:type="table" w:styleId="GridTable1Light-Accent3">
+    <w:name w:val="Grid Table 1 Light Accent 3"/>
+    <w:basedOn w:val="TableNormal"/>
+    <w:uiPriority w:val="46"/>
+    <w:rsid w:val="00C21926"/>
+    <w:pPr>
+      <w:spacing w:after="0" w:line="240" w:lineRule="auto"/>
+    </w:pPr>
+    <w:tblPr>
+      <w:tblStyleRowBandSize w:val="1"/>
+      <w:tblStyleColBandSize w:val="1"/>
+      <w:tblBorders>
+        <w:top w:val="single" w:sz="4" w:space="0" w:color="DBDBDB" w:themeColor="accent3" w:themeTint="66"/>
+        <w:left w:val="single" w:sz="4" w:space="0" w:color="DBDBDB" w:themeColor="accent3" w:themeTint="66"/>
+        <w:bottom w:val="single" w:sz="4" w:space="0" w:color="DBDBDB" w:themeColor="accent3" w:themeTint="66"/>
+        <w:right w:val="single" w:sz="4" w:space="0" w:color="DBDBDB" w:themeColor="accent3" w:themeTint="66"/>
+        <w:insideH w:val="single" w:sz="4" w:space="0" w:color="DBDBDB" w:themeColor="accent3" w:themeTint="66"/>
+        <w:insideV w:val="single" w:sz="4" w:space="0" w:color="DBDBDB" w:themeColor="accent3" w:themeTint="66"/>
+      </w:tblBorders>
+    </w:tblPr>
+    <w:tblStylePr w:type="firstRow">
+      <w:rPr>
+        <w:b/>
+        <w:bCs/>
+      </w:rPr>
+      <w:tblPr/>
+      <w:tcPr>
+        <w:tcBorders>
+          <w:bottom w:val="single" w:sz="12" w:space="0" w:color="C9C9C9" w:themeColor="accent3" w:themeTint="99"/>
+        </w:tcBorders>
+      </w:tcPr>
+    </w:tblStylePr>
+    <w:tblStylePr w:type="lastRow">
+      <w:rPr>
+        <w:b/>
+        <w:bCs/>
+      </w:rPr>
+      <w:tblPr/>
+      <w:tcPr>
+        <w:tcBorders>
+          <w:top w:val="double" w:sz="2" w:space="0" w:color="C9C9C9" w:themeColor="accent3" w:themeTint="99"/>
+        </w:tcBorders>
+      </w:tcPr>
+    </w:tblStylePr>
+    <w:tblStylePr w:type="firstCol">
+      <w:rPr>
+        <w:b/>
+        <w:bCs/>
+      </w:rPr>
+    </w:tblStylePr>
+    <w:tblStylePr w:type="lastCol">
+      <w:rPr>
+        <w:b/>
+        <w:bCs/>
+      </w:rPr>
+    </w:tblStylePr>
+  </w:style>
+  <w:style w:type="table" w:styleId="GridTable1Light-Accent4">
+    <w:name w:val="Grid Table 1 Light Accent 4"/>
+    <w:basedOn w:val="TableNormal"/>
+    <w:uiPriority w:val="46"/>
+    <w:rsid w:val="00C21926"/>
+    <w:pPr>
+      <w:spacing w:after="0" w:line="240" w:lineRule="auto"/>
+    </w:pPr>
+    <w:tblPr>
+      <w:tblStyleRowBandSize w:val="1"/>
+      <w:tblStyleColBandSize w:val="1"/>
+      <w:tblBorders>
+        <w:top w:val="single" w:sz="4" w:space="0" w:color="FFE599" w:themeColor="accent4" w:themeTint="66"/>
+        <w:left w:val="single" w:sz="4" w:space="0" w:color="FFE599" w:themeColor="accent4" w:themeTint="66"/>
+        <w:bottom w:val="single" w:sz="4" w:space="0" w:color="FFE599" w:themeColor="accent4" w:themeTint="66"/>
+        <w:right w:val="single" w:sz="4" w:space="0" w:color="FFE599" w:themeColor="accent4" w:themeTint="66"/>
+        <w:insideH w:val="single" w:sz="4" w:space="0" w:color="FFE599" w:themeColor="accent4" w:themeTint="66"/>
+        <w:insideV w:val="single" w:sz="4" w:space="0" w:color="FFE599" w:themeColor="accent4" w:themeTint="66"/>
+      </w:tblBorders>
+    </w:tblPr>
+    <w:tblStylePr w:type="firstRow">
+      <w:rPr>
+        <w:b/>
+        <w:bCs/>
+      </w:rPr>
+      <w:tblPr/>
+      <w:tcPr>
+        <w:tcBorders>
+          <w:bottom w:val="single" w:sz="12" w:space="0" w:color="FFD966" w:themeColor="accent4" w:themeTint="99"/>
+        </w:tcBorders>
+      </w:tcPr>
+    </w:tblStylePr>
+    <w:tblStylePr w:type="lastRow">
+      <w:rPr>
+        <w:b/>
+        <w:bCs/>
+      </w:rPr>
+      <w:tblPr/>
+      <w:tcPr>
+        <w:tcBorders>
+          <w:top w:val="double" w:sz="2" w:space="0" w:color="FFD966" w:themeColor="accent4" w:themeTint="99"/>
+        </w:tcBorders>
+      </w:tcPr>
+    </w:tblStylePr>
+    <w:tblStylePr w:type="firstCol">
+      <w:rPr>
+        <w:b/>
+        <w:bCs/>
+      </w:rPr>
+    </w:tblStylePr>
+    <w:tblStylePr w:type="lastCol">
+      <w:rPr>
+        <w:b/>
+        <w:bCs/>
+      </w:rPr>
+    </w:tblStylePr>
   </w:style>
 </w:styles>
 </file>
@@ -2859,7 +5361,7 @@
 </file>
 
 <file path=customXml/itemProps1.xml><?xml version="1.0" encoding="utf-8"?>
-<ds:datastoreItem xmlns:ds="http://schemas.openxmlformats.org/officeDocument/2006/customXml" ds:itemID="{40345F7F-D9DB-4590-B1EF-6A05BD18A7BE}">
+<ds:datastoreItem xmlns:ds="http://schemas.openxmlformats.org/officeDocument/2006/customXml" ds:itemID="{FB95AF4A-F2E6-4979-B083-F3238F6DE5AD}">
   <ds:schemaRefs>
     <ds:schemaRef ds:uri="http://schemas.openxmlformats.org/officeDocument/2006/bibliography"/>
   </ds:schemaRefs>

</xml_diff>